<commit_message>
updated titles and author
</commit_message>
<xml_diff>
--- a/assets/resources/documents/CSP_Significant_Change_Policies_and_Procedures.docx
+++ b/assets/resources/documents/CSP_Significant_Change_Policies_and_Procedures.docx
@@ -1,6 +1,6 @@
 
 <file path=word/document.xml><?xml version="1.0" encoding="utf-8"?>
-<w:document xmlns:wpc="http://schemas.microsoft.com/office/word/2010/wordprocessingCanvas" xmlns:cx="http://schemas.microsoft.com/office/drawing/2014/chartex" xmlns:cx1="http://schemas.microsoft.com/office/drawing/2015/9/8/chartex" xmlns:cx2="http://schemas.microsoft.com/office/drawing/2015/10/21/chartex" xmlns:cx3="http://schemas.microsoft.com/office/drawing/2016/5/9/chartex" xmlns:cx4="http://schemas.microsoft.com/office/drawing/2016/5/10/chartex" xmlns:cx5="http://schemas.microsoft.com/office/drawing/2016/5/11/chartex" xmlns:cx6="http://schemas.microsoft.com/office/drawing/2016/5/12/chartex" xmlns:cx7="http://schemas.microsoft.com/office/drawing/2016/5/13/chartex" xmlns:cx8="http://schemas.microsoft.com/office/drawing/2016/5/14/chartex" xmlns:mc="http://schemas.openxmlformats.org/markup-compatibility/2006" xmlns:aink="http://schemas.microsoft.com/office/drawing/2016/ink" xmlns:am3d="http://schemas.microsoft.com/office/drawing/2017/model3d" xmlns:o="urn:schemas-microsoft-com:office:office" xmlns:r="http://schemas.openxmlformats.org/officeDocument/2006/relationships" xmlns:m="http://schemas.openxmlformats.org/officeDocument/2006/math" xmlns:v="urn:schemas-microsoft-com:vml" xmlns:wp14="http://schemas.microsoft.com/office/word/2010/wordprocessingDrawing" xmlns:wp="http://schemas.openxmlformats.org/drawingml/2006/wordprocessingDrawing" xmlns:w10="urn:schemas-microsoft-com:office:word" xmlns:w="http://schemas.openxmlformats.org/wordprocessingml/2006/main" xmlns:w14="http://schemas.microsoft.com/office/word/2010/wordml" xmlns:w15="http://schemas.microsoft.com/office/word/2012/wordml" xmlns:w16cid="http://schemas.microsoft.com/office/word/2016/wordml/cid" xmlns:w16se="http://schemas.microsoft.com/office/word/2015/wordml/symex" xmlns:wpg="http://schemas.microsoft.com/office/word/2010/wordprocessingGroup" xmlns:wpi="http://schemas.microsoft.com/office/word/2010/wordprocessingInk" xmlns:wne="http://schemas.microsoft.com/office/word/2006/wordml" xmlns:wps="http://schemas.microsoft.com/office/word/2010/wordprocessingShape" mc:Ignorable="w14 w15 w16se w16cid wp14">
+<w:document xmlns:wpc="http://schemas.microsoft.com/office/word/2010/wordprocessingCanvas" xmlns:cx="http://schemas.microsoft.com/office/drawing/2014/chartex" xmlns:cx1="http://schemas.microsoft.com/office/drawing/2015/9/8/chartex" xmlns:cx2="http://schemas.microsoft.com/office/drawing/2015/10/21/chartex" xmlns:cx3="http://schemas.microsoft.com/office/drawing/2016/5/9/chartex" xmlns:cx4="http://schemas.microsoft.com/office/drawing/2016/5/10/chartex" xmlns:cx5="http://schemas.microsoft.com/office/drawing/2016/5/11/chartex" xmlns:cx6="http://schemas.microsoft.com/office/drawing/2016/5/12/chartex" xmlns:cx7="http://schemas.microsoft.com/office/drawing/2016/5/13/chartex" xmlns:cx8="http://schemas.microsoft.com/office/drawing/2016/5/14/chartex" xmlns:mc="http://schemas.openxmlformats.org/markup-compatibility/2006" xmlns:aink="http://schemas.microsoft.com/office/drawing/2016/ink" xmlns:am3d="http://schemas.microsoft.com/office/drawing/2017/model3d" xmlns:o="urn:schemas-microsoft-com:office:office" xmlns:r="http://schemas.openxmlformats.org/officeDocument/2006/relationships" xmlns:m="http://schemas.openxmlformats.org/officeDocument/2006/math" xmlns:v="urn:schemas-microsoft-com:vml" xmlns:wp14="http://schemas.microsoft.com/office/word/2010/wordprocessingDrawing" xmlns:wp="http://schemas.openxmlformats.org/drawingml/2006/wordprocessingDrawing" xmlns:w10="urn:schemas-microsoft-com:office:word" xmlns:w="http://schemas.openxmlformats.org/wordprocessingml/2006/main" xmlns:w14="http://schemas.microsoft.com/office/word/2010/wordml" xmlns:w15="http://schemas.microsoft.com/office/word/2012/wordml" xmlns:w16cex="http://schemas.microsoft.com/office/word/2018/wordml/cex" xmlns:w16cid="http://schemas.microsoft.com/office/word/2016/wordml/cid" xmlns:w16="http://schemas.microsoft.com/office/word/2018/wordml" xmlns:w16se="http://schemas.microsoft.com/office/word/2015/wordml/symex" xmlns:wpg="http://schemas.microsoft.com/office/word/2010/wordprocessingGroup" xmlns:wpi="http://schemas.microsoft.com/office/word/2010/wordprocessingInk" xmlns:wne="http://schemas.microsoft.com/office/word/2006/wordml" xmlns:wps="http://schemas.microsoft.com/office/word/2010/wordprocessingShape" mc:Ignorable="w14 w15 w16se w16cid w16 w16cex wp14">
   <w:body>
     <w:tbl>
       <w:tblPr>
@@ -3828,15 +3828,7 @@
     </w:p>
     <w:p>
       <w:r>
-        <w:t>After a CSP obtains a FedRAMP ATO or P-ATO for its service offering, the next phase is the continuous monitoring (</w:t>
-      </w:r>
-      <w:proofErr w:type="spellStart"/>
-      <w:r>
-        <w:t>ConMon</w:t>
-      </w:r>
-      <w:proofErr w:type="spellEnd"/>
-      <w:r>
-        <w:t>) of the system security controls. Continuous monitoring includes</w:t>
+        <w:t>After a CSP obtains a FedRAMP ATO or P-ATO for its service offering, the next phase is the continuous monitoring (ConMon) of the system security controls. Continuous monitoring includes</w:t>
       </w:r>
       <w:r>
         <w:t xml:space="preserve"> </w:t>
@@ -4600,25 +4592,7 @@
                 <w:sz w:val="20"/>
                 <w:szCs w:val="20"/>
               </w:rPr>
-              <w:t xml:space="preserve">FedRAMP </w:t>
-            </w:r>
-            <w:proofErr w:type="spellStart"/>
-            <w:r>
-              <w:rPr>
-                <w:b/>
-                <w:sz w:val="20"/>
-                <w:szCs w:val="20"/>
-              </w:rPr>
-              <w:t>ConMon</w:t>
-            </w:r>
-            <w:proofErr w:type="spellEnd"/>
-            <w:r>
-              <w:rPr>
-                <w:b/>
-                <w:sz w:val="20"/>
-                <w:szCs w:val="20"/>
-              </w:rPr>
-              <w:t xml:space="preserve"> Manager</w:t>
+              <w:t>FedRAMP ConMon Manager</w:t>
             </w:r>
           </w:p>
         </w:tc>
@@ -4646,23 +4620,7 @@
                 <w:sz w:val="20"/>
                 <w:szCs w:val="20"/>
               </w:rPr>
-              <w:t xml:space="preserve">As the primary </w:t>
-            </w:r>
-            <w:proofErr w:type="spellStart"/>
-            <w:r>
-              <w:rPr>
-                <w:sz w:val="20"/>
-                <w:szCs w:val="20"/>
-              </w:rPr>
-              <w:t>ConMon</w:t>
-            </w:r>
-            <w:proofErr w:type="spellEnd"/>
-            <w:r>
-              <w:rPr>
-                <w:sz w:val="20"/>
-                <w:szCs w:val="20"/>
-              </w:rPr>
-              <w:t xml:space="preserve"> process interface between the JAB and the PMO, provides recommendations and status updates, including those </w:t>
+              <w:t xml:space="preserve">As the primary ConMon process interface between the JAB and the PMO, provides recommendations and status updates, including those </w:t>
             </w:r>
             <w:r>
               <w:rPr>
@@ -5315,23 +5273,7 @@
                 <w:sz w:val="20"/>
                 <w:szCs w:val="20"/>
               </w:rPr>
-              <w:t xml:space="preserve">Advises the JAB Reviewers and provides general oversight of all </w:t>
-            </w:r>
-            <w:proofErr w:type="spellStart"/>
-            <w:r>
-              <w:rPr>
-                <w:sz w:val="20"/>
-                <w:szCs w:val="20"/>
-              </w:rPr>
-              <w:t>ConMon</w:t>
-            </w:r>
-            <w:proofErr w:type="spellEnd"/>
-            <w:r>
-              <w:rPr>
-                <w:sz w:val="20"/>
-                <w:szCs w:val="20"/>
-              </w:rPr>
-              <w:t xml:space="preserve"> process areas, including significant change</w:t>
+              <w:t>Advises the JAB Reviewers and provides general oversight of all ConMon process areas, including significant change</w:t>
             </w:r>
             <w:r>
               <w:rPr>
@@ -5435,23 +5377,7 @@
                 <w:sz w:val="20"/>
                 <w:szCs w:val="20"/>
               </w:rPr>
-              <w:t xml:space="preserve">Serves as primary interface for </w:t>
-            </w:r>
-            <w:proofErr w:type="spellStart"/>
-            <w:r>
-              <w:rPr>
-                <w:sz w:val="20"/>
-                <w:szCs w:val="20"/>
-              </w:rPr>
-              <w:t>ConMon</w:t>
-            </w:r>
-            <w:proofErr w:type="spellEnd"/>
-            <w:r>
-              <w:rPr>
-                <w:sz w:val="20"/>
-                <w:szCs w:val="20"/>
-              </w:rPr>
-              <w:t xml:space="preserve"> activities, including significant changes, between JAB TR Princip</w:t>
+              <w:t>Serves as primary interface for ConMon activities, including significant changes, between JAB TR Princip</w:t>
             </w:r>
             <w:r>
               <w:rPr>
@@ -7484,21 +7410,13 @@
         <w:t xml:space="preserve">in </w:t>
       </w:r>
       <w:r>
-        <w:t xml:space="preserve">the current CSP implementation for the </w:t>
-      </w:r>
-      <w:proofErr w:type="gramStart"/>
-      <w:r>
-        <w:t>environment</w:t>
+        <w:t>the current CSP implementation for the environment</w:t>
       </w:r>
       <w:r>
         <w:t>,</w:t>
       </w:r>
       <w:r>
-        <w:t xml:space="preserve"> and</w:t>
-      </w:r>
-      <w:proofErr w:type="gramEnd"/>
-      <w:r>
-        <w:t xml:space="preserve"> are to be tested. These two lists (see New Technology in see </w:t>
+        <w:t xml:space="preserve"> and are to be tested. These two lists (see New Technology in see </w:t>
       </w:r>
       <w:r>
         <w:fldChar w:fldCharType="begin"/>
@@ -7670,21 +7588,7 @@
         <w:rPr>
           <w:rFonts w:asciiTheme="minorHAnsi" w:hAnsiTheme="minorHAnsi" w:cstheme="minorHAnsi"/>
         </w:rPr>
-        <w:t xml:space="preserve">boarding process is intended to expedite authorization of new services or </w:t>
-      </w:r>
-      <w:proofErr w:type="gramStart"/>
-      <w:r>
-        <w:rPr>
-          <w:rFonts w:asciiTheme="minorHAnsi" w:hAnsiTheme="minorHAnsi" w:cstheme="minorHAnsi"/>
-        </w:rPr>
-        <w:t>features, but</w:t>
-      </w:r>
-      <w:proofErr w:type="gramEnd"/>
-      <w:r>
-        <w:rPr>
-          <w:rFonts w:asciiTheme="minorHAnsi" w:hAnsiTheme="minorHAnsi" w:cstheme="minorHAnsi"/>
-        </w:rPr>
-        <w:t xml:space="preserve"> requires a significant upfront investment. It is intended for offerings with a significant number of planned new services or features (for example, an offering that adds two to three new services or</w:t>
+        <w:t>boarding process is intended to expedite authorization of new services or features, but requires a significant upfront investment. It is intended for offerings with a significant number of planned new services or features (for example, an offering that adds two to three new services or</w:t>
       </w:r>
       <w:r>
         <w:rPr>
@@ -7902,21 +7806,7 @@
         <w:rPr>
           <w:szCs w:val="22"/>
         </w:rPr>
-        <w:t>Continuous Monitoring (</w:t>
-      </w:r>
-      <w:proofErr w:type="spellStart"/>
-      <w:r>
-        <w:rPr>
-          <w:szCs w:val="22"/>
-        </w:rPr>
-        <w:t>ConMon</w:t>
-      </w:r>
-      <w:proofErr w:type="spellEnd"/>
-      <w:r>
-        <w:rPr>
-          <w:szCs w:val="22"/>
-        </w:rPr>
-        <w:t>) activities remain un-affected and compliant as new services or features are on-boarded.</w:t>
+        <w:t>Continuous Monitoring (ConMon) activities remain un-affected and compliant as new services or features are on-boarded.</w:t>
       </w:r>
     </w:p>
     <w:p>
@@ -8082,15 +7972,7 @@
         <w:t>.</w:t>
       </w:r>
       <w:r>
-        <w:t xml:space="preserve"> The template text for the 3PAO attestation letter </w:t>
-      </w:r>
-      <w:proofErr w:type="gramStart"/>
-      <w:r>
-        <w:t>is located in</w:t>
-      </w:r>
-      <w:proofErr w:type="gramEnd"/>
-      <w:r>
-        <w:t xml:space="preserve"> </w:t>
+        <w:t xml:space="preserve"> The template text for the 3PAO attestation letter is located in </w:t>
       </w:r>
       <w:r>
         <w:fldChar w:fldCharType="begin"/>
@@ -11222,21 +11104,7 @@
         <w:rPr>
           <w:rFonts w:ascii="Calibri" w:hAnsi="Calibri"/>
         </w:rPr>
-        <w:t>CSP START: Continue Continuous Monitoring (</w:t>
-      </w:r>
-      <w:proofErr w:type="spellStart"/>
-      <w:r>
-        <w:rPr>
-          <w:rFonts w:ascii="Calibri" w:hAnsi="Calibri"/>
-        </w:rPr>
-        <w:t>ConMon</w:t>
-      </w:r>
-      <w:proofErr w:type="spellEnd"/>
-      <w:r>
-        <w:rPr>
-          <w:rFonts w:ascii="Calibri" w:hAnsi="Calibri"/>
-        </w:rPr>
-        <w:t>) Process.</w:t>
+        <w:t>CSP START: Continue Continuous Monitoring (ConMon) Process.</w:t>
       </w:r>
       <w:bookmarkEnd w:id="156"/>
       <w:r>
@@ -11584,23 +11452,7 @@
           <w:rFonts w:ascii="Calibri" w:hAnsi="Calibri" w:cs="Calibri"/>
           <w:szCs w:val="22"/>
         </w:rPr>
-        <w:t xml:space="preserve">(CSP START) and conduct normal </w:t>
-      </w:r>
-      <w:proofErr w:type="spellStart"/>
-      <w:r>
-        <w:rPr>
-          <w:rFonts w:ascii="Calibri" w:hAnsi="Calibri" w:cs="Calibri"/>
-          <w:szCs w:val="22"/>
-        </w:rPr>
-        <w:t>ConMon</w:t>
-      </w:r>
-      <w:proofErr w:type="spellEnd"/>
-      <w:r>
-        <w:rPr>
-          <w:rFonts w:ascii="Calibri" w:hAnsi="Calibri" w:cs="Calibri"/>
-          <w:szCs w:val="22"/>
-        </w:rPr>
-        <w:t xml:space="preserve"> processes.</w:t>
+        <w:t>(CSP START) and conduct normal ConMon processes.</w:t>
       </w:r>
       <w:r>
         <w:rPr>
@@ -11711,23 +11563,7 @@
           <w:rFonts w:ascii="Calibri" w:hAnsi="Calibri" w:cs="Calibri"/>
           <w:szCs w:val="22"/>
         </w:rPr>
-        <w:t xml:space="preserve">CSP: Begins to consult with the 3PAO. If a 3PAO is not on </w:t>
-      </w:r>
-      <w:proofErr w:type="gramStart"/>
-      <w:r>
-        <w:rPr>
-          <w:rFonts w:ascii="Calibri" w:hAnsi="Calibri" w:cs="Calibri"/>
-          <w:szCs w:val="22"/>
-        </w:rPr>
-        <w:t>contract</w:t>
-      </w:r>
-      <w:proofErr w:type="gramEnd"/>
-      <w:r>
-        <w:rPr>
-          <w:rFonts w:ascii="Calibri" w:hAnsi="Calibri" w:cs="Calibri"/>
-          <w:szCs w:val="22"/>
-        </w:rPr>
-        <w:t xml:space="preserve"> then the CSP must begin this process.</w:t>
+        <w:t>CSP: Begins to consult with the 3PAO. If a 3PAO is not on contract then the CSP must begin this process.</w:t>
       </w:r>
       <w:bookmarkEnd w:id="157"/>
       <w:bookmarkEnd w:id="158"/>
@@ -12256,23 +12092,7 @@
           <w:rFonts w:ascii="Calibri" w:hAnsi="Calibri" w:cs="Calibri"/>
           <w:szCs w:val="22"/>
         </w:rPr>
-        <w:t xml:space="preserve">impact. If additional information is </w:t>
-      </w:r>
-      <w:proofErr w:type="gramStart"/>
-      <w:r>
-        <w:rPr>
-          <w:rFonts w:ascii="Calibri" w:hAnsi="Calibri" w:cs="Calibri"/>
-          <w:szCs w:val="22"/>
-        </w:rPr>
-        <w:t>required</w:t>
-      </w:r>
-      <w:proofErr w:type="gramEnd"/>
-      <w:r>
-        <w:rPr>
-          <w:rFonts w:ascii="Calibri" w:hAnsi="Calibri" w:cs="Calibri"/>
-          <w:szCs w:val="22"/>
-        </w:rPr>
-        <w:t xml:space="preserve"> the JAB will reach back to the CSP. </w:t>
+        <w:t xml:space="preserve">impact. If additional information is required the JAB will reach back to the CSP. </w:t>
       </w:r>
     </w:p>
     <w:p>
@@ -12414,23 +12234,7 @@
           <w:rFonts w:ascii="Calibri" w:hAnsi="Calibri" w:cs="Calibri"/>
           <w:szCs w:val="22"/>
         </w:rPr>
-        <w:t xml:space="preserve">The CSP continues with regular </w:t>
-      </w:r>
-      <w:proofErr w:type="spellStart"/>
-      <w:r>
-        <w:rPr>
-          <w:rFonts w:ascii="Calibri" w:hAnsi="Calibri" w:cs="Calibri"/>
-          <w:szCs w:val="22"/>
-        </w:rPr>
-        <w:t>ConMon</w:t>
-      </w:r>
-      <w:proofErr w:type="spellEnd"/>
-      <w:r>
-        <w:rPr>
-          <w:rFonts w:ascii="Calibri" w:hAnsi="Calibri" w:cs="Calibri"/>
-          <w:szCs w:val="22"/>
-        </w:rPr>
-        <w:t xml:space="preserve"> Operations.</w:t>
+        <w:t>The CSP continues with regular ConMon Operations.</w:t>
       </w:r>
       <w:bookmarkEnd w:id="159"/>
     </w:p>
@@ -12819,21 +12623,7 @@
         <w:rPr>
           <w:szCs w:val="22"/>
         </w:rPr>
-        <w:t>This involves a sample size of two of the same type/</w:t>
-      </w:r>
-      <w:proofErr w:type="gramStart"/>
-      <w:r>
-        <w:rPr>
-          <w:szCs w:val="22"/>
-        </w:rPr>
-        <w:t>category</w:t>
-      </w:r>
-      <w:proofErr w:type="gramEnd"/>
-      <w:r>
-        <w:rPr>
-          <w:szCs w:val="22"/>
-        </w:rPr>
-        <w:t xml:space="preserve"> of services or features, which are assessed in succession. GO TO STEP</w:t>
+        <w:t>This involves a sample size of two of the same type/category of services or features, which are assessed in succession. GO TO STEP</w:t>
       </w:r>
       <w:bookmarkStart w:id="174" w:name="_Ref521660085"/>
       <w:r>
@@ -13483,21 +13273,7 @@
         <w:rPr>
           <w:szCs w:val="22"/>
         </w:rPr>
-        <w:t>pdates all relevant package documentation: The POA&amp;M is updated with any conditions; The SSP is updated to reflect the new service/feature; “CSP Services or Features Status</w:t>
-      </w:r>
-      <w:bookmarkStart w:id="187" w:name="_GoBack"/>
-      <w:r>
-        <w:rPr>
-          <w:szCs w:val="22"/>
-        </w:rPr>
-        <w:t>”</w:t>
-      </w:r>
-      <w:bookmarkEnd w:id="187"/>
-      <w:r>
-        <w:rPr>
-          <w:szCs w:val="22"/>
-        </w:rPr>
-        <w:t xml:space="preserve"> is updated (See </w:t>
+        <w:t xml:space="preserve">pdates all relevant package documentation: The POA&amp;M is updated with any conditions; The SSP is updated to reflect the new service/feature; “CSP Services or Features Status” is updated (See </w:t>
       </w:r>
       <w:r>
         <w:rPr>
@@ -13574,8 +13350,8 @@
           <w:szCs w:val="22"/>
         </w:rPr>
       </w:pPr>
-      <w:bookmarkStart w:id="188" w:name="_Ref521659959"/>
-      <w:bookmarkStart w:id="189" w:name="_Ref522640544"/>
+      <w:bookmarkStart w:id="187" w:name="_Ref521659959"/>
+      <w:bookmarkStart w:id="188" w:name="_Ref522640544"/>
       <w:bookmarkEnd w:id="181"/>
       <w:r>
         <w:rPr>
@@ -13583,79 +13359,79 @@
         </w:rPr>
         <w:t>3PAO: Assesses new service/feature and submits attestation</w:t>
       </w:r>
+      <w:bookmarkEnd w:id="187"/>
+      <w:r>
+        <w:rPr>
+          <w:szCs w:val="22"/>
+        </w:rPr>
+        <w:t xml:space="preserve"> (see </w:t>
+      </w:r>
+      <w:r>
+        <w:rPr>
+          <w:caps/>
+          <w:szCs w:val="22"/>
+          <w:highlight w:val="cyan"/>
+        </w:rPr>
+        <w:fldChar w:fldCharType="begin"/>
+      </w:r>
+      <w:r>
+        <w:rPr>
+          <w:szCs w:val="22"/>
+        </w:rPr>
+        <w:instrText xml:space="preserve"> REF _Ref521413226 \h </w:instrText>
+      </w:r>
+      <w:r>
+        <w:rPr>
+          <w:szCs w:val="22"/>
+          <w:highlight w:val="cyan"/>
+        </w:rPr>
+        <w:instrText xml:space="preserve"> \* MERGEFORMAT </w:instrText>
+      </w:r>
+      <w:r>
+        <w:rPr>
+          <w:caps/>
+          <w:szCs w:val="22"/>
+          <w:highlight w:val="cyan"/>
+        </w:rPr>
+      </w:r>
+      <w:r>
+        <w:rPr>
+          <w:caps/>
+          <w:szCs w:val="22"/>
+          <w:highlight w:val="cyan"/>
+        </w:rPr>
+        <w:fldChar w:fldCharType="separate"/>
+      </w:r>
+      <w:r>
+        <w:rPr>
+          <w:szCs w:val="22"/>
+        </w:rPr>
+        <w:t>Appendix C – New Cloud Service or Feature On-boarding 3PAO Attestation</w:t>
+      </w:r>
+      <w:r>
+        <w:t xml:space="preserve"> Template</w:t>
+      </w:r>
+      <w:r>
+        <w:rPr>
+          <w:caps/>
+          <w:szCs w:val="22"/>
+          <w:highlight w:val="cyan"/>
+        </w:rPr>
+        <w:fldChar w:fldCharType="end"/>
+      </w:r>
+      <w:r>
+        <w:rPr>
+          <w:szCs w:val="22"/>
+        </w:rPr>
+        <w:t>)</w:t>
+      </w:r>
+      <w:r>
+        <w:rPr>
+          <w:szCs w:val="22"/>
+        </w:rPr>
+        <w:t xml:space="preserve"> for JAB review. </w:t>
+      </w:r>
       <w:bookmarkEnd w:id="188"/>
-      <w:r>
-        <w:rPr>
-          <w:szCs w:val="22"/>
-        </w:rPr>
-        <w:t xml:space="preserve"> (see </w:t>
-      </w:r>
-      <w:r>
-        <w:rPr>
-          <w:caps/>
-          <w:szCs w:val="22"/>
-          <w:highlight w:val="cyan"/>
-        </w:rPr>
-        <w:fldChar w:fldCharType="begin"/>
-      </w:r>
-      <w:r>
-        <w:rPr>
-          <w:szCs w:val="22"/>
-        </w:rPr>
-        <w:instrText xml:space="preserve"> REF _Ref521413226 \h </w:instrText>
-      </w:r>
-      <w:r>
-        <w:rPr>
-          <w:szCs w:val="22"/>
-          <w:highlight w:val="cyan"/>
-        </w:rPr>
-        <w:instrText xml:space="preserve"> \* MERGEFORMAT </w:instrText>
-      </w:r>
-      <w:r>
-        <w:rPr>
-          <w:caps/>
-          <w:szCs w:val="22"/>
-          <w:highlight w:val="cyan"/>
-        </w:rPr>
-      </w:r>
-      <w:r>
-        <w:rPr>
-          <w:caps/>
-          <w:szCs w:val="22"/>
-          <w:highlight w:val="cyan"/>
-        </w:rPr>
-        <w:fldChar w:fldCharType="separate"/>
-      </w:r>
-      <w:r>
-        <w:rPr>
-          <w:szCs w:val="22"/>
-        </w:rPr>
-        <w:t>Appendix C – New Cloud Service or Feature On-boarding 3PAO Attestation</w:t>
-      </w:r>
-      <w:r>
-        <w:t xml:space="preserve"> Template</w:t>
-      </w:r>
-      <w:r>
-        <w:rPr>
-          <w:caps/>
-          <w:szCs w:val="22"/>
-          <w:highlight w:val="cyan"/>
-        </w:rPr>
-        <w:fldChar w:fldCharType="end"/>
-      </w:r>
-      <w:r>
-        <w:rPr>
-          <w:szCs w:val="22"/>
-        </w:rPr>
-        <w:t>)</w:t>
-      </w:r>
-      <w:r>
-        <w:rPr>
-          <w:szCs w:val="22"/>
-        </w:rPr>
-        <w:t xml:space="preserve"> for JAB review. </w:t>
-      </w:r>
-      <w:bookmarkEnd w:id="189"/>
       <w:r>
         <w:rPr>
           <w:szCs w:val="22"/>
@@ -13737,7 +13513,7 @@
           <w:szCs w:val="22"/>
         </w:rPr>
       </w:pPr>
-      <w:bookmarkStart w:id="190" w:name="_Ref522788436"/>
+      <w:bookmarkStart w:id="189" w:name="_Ref522788436"/>
       <w:r>
         <w:rPr>
           <w:szCs w:val="22"/>
@@ -13760,23 +13536,9 @@
         <w:rPr>
           <w:szCs w:val="22"/>
         </w:rPr>
-        <w:t xml:space="preserve"> </w:t>
-      </w:r>
-      <w:proofErr w:type="spellStart"/>
-      <w:r>
-        <w:rPr>
-          <w:szCs w:val="22"/>
-        </w:rPr>
-        <w:t>ConMon</w:t>
-      </w:r>
-      <w:proofErr w:type="spellEnd"/>
-      <w:r>
-        <w:rPr>
-          <w:szCs w:val="22"/>
-        </w:rPr>
-        <w:t xml:space="preserve"> process. </w:t>
-      </w:r>
-      <w:bookmarkEnd w:id="190"/>
+        <w:t xml:space="preserve"> ConMon process. </w:t>
+      </w:r>
+      <w:bookmarkEnd w:id="189"/>
     </w:p>
     <w:bookmarkEnd w:id="182"/>
     <w:p/>
@@ -13784,32 +13546,32 @@
       <w:pPr>
         <w:pStyle w:val="Heading1"/>
       </w:pPr>
-      <w:bookmarkStart w:id="191" w:name="_Toc506387242"/>
-      <w:bookmarkStart w:id="192" w:name="_Toc522001778"/>
-      <w:bookmarkStart w:id="193" w:name="_Toc522716278"/>
-      <w:bookmarkStart w:id="194" w:name="_Toc522538779"/>
+      <w:bookmarkStart w:id="190" w:name="_Toc506387242"/>
+      <w:bookmarkStart w:id="191" w:name="_Toc522001778"/>
+      <w:bookmarkStart w:id="192" w:name="_Toc522716278"/>
+      <w:bookmarkStart w:id="193" w:name="_Toc522538779"/>
       <w:r>
         <w:t>Annual Assessments</w:t>
       </w:r>
+      <w:bookmarkEnd w:id="190"/>
       <w:bookmarkEnd w:id="191"/>
       <w:bookmarkEnd w:id="192"/>
       <w:bookmarkEnd w:id="193"/>
-      <w:bookmarkEnd w:id="194"/>
     </w:p>
     <w:p>
       <w:pPr>
         <w:pStyle w:val="Heading2"/>
       </w:pPr>
-      <w:bookmarkStart w:id="195" w:name="_Toc522001779"/>
-      <w:bookmarkStart w:id="196" w:name="_Toc522716279"/>
-      <w:bookmarkStart w:id="197" w:name="_Toc522538780"/>
-      <w:bookmarkStart w:id="198" w:name="_Toc506387243"/>
+      <w:bookmarkStart w:id="194" w:name="_Toc522001779"/>
+      <w:bookmarkStart w:id="195" w:name="_Toc522716279"/>
+      <w:bookmarkStart w:id="196" w:name="_Toc522538780"/>
+      <w:bookmarkStart w:id="197" w:name="_Toc506387243"/>
       <w:r>
         <w:t>Scheduling Significant Changes with Annual Assessments</w:t>
       </w:r>
+      <w:bookmarkEnd w:id="194"/>
       <w:bookmarkEnd w:id="195"/>
       <w:bookmarkEnd w:id="196"/>
-      <w:bookmarkEnd w:id="197"/>
     </w:p>
     <w:p>
       <w:r>
@@ -13886,16 +13648,16 @@
       <w:pPr>
         <w:pStyle w:val="Heading2"/>
       </w:pPr>
-      <w:bookmarkStart w:id="199" w:name="_Toc522001780"/>
-      <w:bookmarkStart w:id="200" w:name="_Toc522716280"/>
-      <w:bookmarkStart w:id="201" w:name="_Toc522538781"/>
+      <w:bookmarkStart w:id="198" w:name="_Toc522001780"/>
+      <w:bookmarkStart w:id="199" w:name="_Toc522716280"/>
+      <w:bookmarkStart w:id="200" w:name="_Toc522538781"/>
       <w:r>
         <w:t>New Cloud Service or Feature Offering</w:t>
       </w:r>
+      <w:bookmarkEnd w:id="197"/>
       <w:bookmarkEnd w:id="198"/>
       <w:bookmarkEnd w:id="199"/>
       <w:bookmarkEnd w:id="200"/>
-      <w:bookmarkEnd w:id="201"/>
     </w:p>
     <w:p>
       <w:pPr>
@@ -14049,17 +13811,17 @@
       <w:pPr>
         <w:pStyle w:val="Heading2"/>
       </w:pPr>
-      <w:bookmarkStart w:id="202" w:name="_Toc506387244"/>
-      <w:bookmarkStart w:id="203" w:name="_Toc522001781"/>
-      <w:bookmarkStart w:id="204" w:name="_Toc522716281"/>
-      <w:bookmarkStart w:id="205" w:name="_Toc522538782"/>
+      <w:bookmarkStart w:id="201" w:name="_Toc506387244"/>
+      <w:bookmarkStart w:id="202" w:name="_Toc522001781"/>
+      <w:bookmarkStart w:id="203" w:name="_Toc522716281"/>
+      <w:bookmarkStart w:id="204" w:name="_Toc522538782"/>
       <w:r>
         <w:t>Assessment Reuse</w:t>
       </w:r>
+      <w:bookmarkEnd w:id="201"/>
       <w:bookmarkEnd w:id="202"/>
       <w:bookmarkEnd w:id="203"/>
       <w:bookmarkEnd w:id="204"/>
-      <w:bookmarkEnd w:id="205"/>
       <w:r>
         <w:t xml:space="preserve"> </w:t>
       </w:r>
@@ -14183,21 +13945,7 @@
         <w:rPr>
           <w:szCs w:val="22"/>
         </w:rPr>
-        <w:t xml:space="preserve">The assessment results for reuse are only NIST 800-53 controls assessment results (not scans or pen test results </w:t>
-      </w:r>
-      <w:proofErr w:type="spellStart"/>
-      <w:r>
-        <w:rPr>
-          <w:szCs w:val="22"/>
-        </w:rPr>
-        <w:t>etc</w:t>
-      </w:r>
-      <w:proofErr w:type="spellEnd"/>
-      <w:r>
-        <w:rPr>
-          <w:szCs w:val="22"/>
-        </w:rPr>
-        <w:t>)</w:t>
+        <w:t>The assessment results for reuse are only NIST 800-53 controls assessment results (not scans or pen test results etc)</w:t>
       </w:r>
       <w:r>
         <w:rPr>
@@ -14401,19 +14149,20 @@
       <w:pPr>
         <w:pStyle w:val="HeadingAppendix"/>
       </w:pPr>
-      <w:bookmarkStart w:id="206" w:name="_Toc520016006"/>
-      <w:bookmarkStart w:id="207" w:name="_Toc383782784"/>
-      <w:bookmarkStart w:id="208" w:name="_Toc377389482"/>
-      <w:bookmarkStart w:id="209" w:name="_Toc374346571"/>
-      <w:bookmarkStart w:id="210" w:name="_Toc358644738"/>
-      <w:bookmarkStart w:id="211" w:name="_Toc355976057"/>
-      <w:bookmarkStart w:id="212" w:name="_Toc352914463"/>
-      <w:bookmarkStart w:id="213" w:name="_Toc522716282"/>
-      <w:bookmarkStart w:id="214" w:name="_Toc522538783"/>
+      <w:bookmarkStart w:id="205" w:name="_Toc520016006"/>
+      <w:bookmarkStart w:id="206" w:name="_Toc383782784"/>
+      <w:bookmarkStart w:id="207" w:name="_Toc377389482"/>
+      <w:bookmarkStart w:id="208" w:name="_Toc374346571"/>
+      <w:bookmarkStart w:id="209" w:name="_Toc358644738"/>
+      <w:bookmarkStart w:id="210" w:name="_Toc355976057"/>
+      <w:bookmarkStart w:id="211" w:name="_Toc352914463"/>
+      <w:bookmarkStart w:id="212" w:name="_Toc522716282"/>
+      <w:bookmarkStart w:id="213" w:name="_Toc522538783"/>
       <w:r>
         <w:lastRenderedPageBreak/>
         <w:t>Appendix A – Acronyms</w:t>
       </w:r>
+      <w:bookmarkEnd w:id="205"/>
       <w:bookmarkEnd w:id="206"/>
       <w:bookmarkEnd w:id="207"/>
       <w:bookmarkEnd w:id="208"/>
@@ -14422,7 +14171,6 @@
       <w:bookmarkEnd w:id="211"/>
       <w:bookmarkEnd w:id="212"/>
       <w:bookmarkEnd w:id="213"/>
-      <w:bookmarkEnd w:id="214"/>
     </w:p>
     <w:tbl>
       <w:tblPr>
@@ -14741,7 +14489,6 @@
                 <w:szCs w:val="20"/>
               </w:rPr>
             </w:pPr>
-            <w:proofErr w:type="spellStart"/>
             <w:r>
               <w:rPr>
                 <w:sz w:val="20"/>
@@ -14749,7 +14496,6 @@
               </w:rPr>
               <w:t>ConMon</w:t>
             </w:r>
-            <w:proofErr w:type="spellEnd"/>
           </w:p>
         </w:tc>
         <w:tc>
@@ -15829,38 +15575,38 @@
           <w:numId w:val="0"/>
         </w:numPr>
       </w:pPr>
-      <w:bookmarkStart w:id="215" w:name="_Toc520016007"/>
-      <w:bookmarkStart w:id="216" w:name="_Toc383782786"/>
-      <w:bookmarkStart w:id="217" w:name="_Toc377389484"/>
-      <w:bookmarkStart w:id="218" w:name="_Toc374346572"/>
-      <w:bookmarkStart w:id="219" w:name="_Toc358644740"/>
-      <w:bookmarkStart w:id="220" w:name="_Toc355976059"/>
-      <w:bookmarkStart w:id="221" w:name="_Toc352914465"/>
-      <w:bookmarkStart w:id="222" w:name="_Toc522716283"/>
-      <w:bookmarkStart w:id="223" w:name="_Toc522538784"/>
+      <w:bookmarkStart w:id="214" w:name="_Toc520016007"/>
+      <w:bookmarkStart w:id="215" w:name="_Toc383782786"/>
+      <w:bookmarkStart w:id="216" w:name="_Toc377389484"/>
+      <w:bookmarkStart w:id="217" w:name="_Toc374346572"/>
+      <w:bookmarkStart w:id="218" w:name="_Toc358644740"/>
+      <w:bookmarkStart w:id="219" w:name="_Toc355976059"/>
+      <w:bookmarkStart w:id="220" w:name="_Toc352914465"/>
+      <w:bookmarkStart w:id="221" w:name="_Toc522716283"/>
+      <w:bookmarkStart w:id="222" w:name="_Toc522538784"/>
       <w:r>
         <w:lastRenderedPageBreak/>
         <w:t xml:space="preserve">Appendix B – </w:t>
       </w:r>
+      <w:bookmarkEnd w:id="214"/>
       <w:bookmarkEnd w:id="215"/>
       <w:bookmarkEnd w:id="216"/>
       <w:bookmarkEnd w:id="217"/>
       <w:bookmarkEnd w:id="218"/>
       <w:bookmarkEnd w:id="219"/>
       <w:bookmarkEnd w:id="220"/>
+      <w:r>
+        <w:t xml:space="preserve">SAP </w:t>
+      </w:r>
+      <w:bookmarkStart w:id="223" w:name="_Ref506290981"/>
+      <w:bookmarkStart w:id="224" w:name="_Toc506387246"/>
+      <w:r>
+        <w:t>Minimum Controls Selections</w:t>
+      </w:r>
       <w:bookmarkEnd w:id="221"/>
-      <w:r>
-        <w:t xml:space="preserve">SAP </w:t>
-      </w:r>
-      <w:bookmarkStart w:id="224" w:name="_Ref506290981"/>
-      <w:bookmarkStart w:id="225" w:name="_Toc506387246"/>
-      <w:r>
-        <w:t>Minimum Controls Selections</w:t>
-      </w:r>
       <w:bookmarkEnd w:id="222"/>
       <w:bookmarkEnd w:id="223"/>
       <w:bookmarkEnd w:id="224"/>
-      <w:bookmarkEnd w:id="225"/>
     </w:p>
     <w:p>
       <w:r>
@@ -16311,10 +16057,10 @@
                   <v:path o:extrusionok="f" gradientshapeok="t" o:connecttype="rect"/>
                   <o:lock v:ext="edit" aspectratio="t"/>
                 </v:shapetype>
-                <v:shape id="_x0000_i1025" type="#_x0000_t75" alt="" style="width:76pt;height:46.65pt;mso-width-percent:0;mso-height-percent:0;mso-width-percent:0;mso-height-percent:0" o:ole="">
+                <v:shape id="_x0000_i1028" type="#_x0000_t75" alt="" style="width:76.15pt;height:46.6pt;mso-width-percent:0;mso-height-percent:0;mso-width-percent:0;mso-height-percent:0" o:ole="">
                   <v:imagedata r:id="rId21" o:title=""/>
                 </v:shape>
-                <o:OLEObject Type="Embed" ProgID="Excel.Sheet.12" ShapeID="_x0000_i1025" DrawAspect="Icon" ObjectID="_1596958874" r:id="rId22"/>
+                <o:OLEObject Type="Embed" ProgID="Excel.Sheet.12" ShapeID="_x0000_i1028" DrawAspect="Icon" ObjectID="_1674828695" r:id="rId22"/>
               </w:object>
             </w:r>
           </w:p>
@@ -16416,10 +16162,10 @@
                 <w:szCs w:val="20"/>
               </w:rPr>
               <w:object w:dxaOrig="1508" w:dyaOrig="943" w14:anchorId="1C16A5AB">
-                <v:shape id="_x0000_i1026" type="#_x0000_t75" alt="" style="width:76pt;height:46.65pt;mso-width-percent:0;mso-height-percent:0;mso-width-percent:0;mso-height-percent:0" o:ole="">
+                <v:shape id="_x0000_i1027" type="#_x0000_t75" alt="" style="width:76.15pt;height:46.6pt;mso-width-percent:0;mso-height-percent:0;mso-width-percent:0;mso-height-percent:0" o:ole="">
                   <v:imagedata r:id="rId23" o:title=""/>
                 </v:shape>
-                <o:OLEObject Type="Embed" ProgID="Excel.Sheet.12" ShapeID="_x0000_i1026" DrawAspect="Icon" ObjectID="_1596958875" r:id="rId24"/>
+                <o:OLEObject Type="Embed" ProgID="Excel.Sheet.12" ShapeID="_x0000_i1027" DrawAspect="Icon" ObjectID="_1674828696" r:id="rId24"/>
               </w:object>
             </w:r>
           </w:p>
@@ -16532,10 +16278,10 @@
                 <w:szCs w:val="20"/>
               </w:rPr>
               <w:object w:dxaOrig="1508" w:dyaOrig="943" w14:anchorId="57D5BCF6">
-                <v:shape id="_x0000_i1027" type="#_x0000_t75" alt="" style="width:76pt;height:46.65pt;mso-width-percent:0;mso-height-percent:0;mso-width-percent:0;mso-height-percent:0" o:ole="">
+                <v:shape id="_x0000_i1026" type="#_x0000_t75" alt="" style="width:76.15pt;height:46.6pt;mso-width-percent:0;mso-height-percent:0;mso-width-percent:0;mso-height-percent:0" o:ole="">
                   <v:imagedata r:id="rId25" o:title=""/>
                 </v:shape>
-                <o:OLEObject Type="Embed" ProgID="Excel.Sheet.12" ShapeID="_x0000_i1027" DrawAspect="Icon" ObjectID="_1596958876" r:id="rId26"/>
+                <o:OLEObject Type="Embed" ProgID="Excel.Sheet.12" ShapeID="_x0000_i1026" DrawAspect="Icon" ObjectID="_1674828697" r:id="rId26"/>
               </w:object>
             </w:r>
           </w:p>
@@ -16568,10 +16314,10 @@
           <w:numId w:val="0"/>
         </w:numPr>
       </w:pPr>
-      <w:bookmarkStart w:id="226" w:name="_Ref521413226"/>
-      <w:bookmarkStart w:id="227" w:name="_Toc522001784"/>
-      <w:bookmarkStart w:id="228" w:name="_Toc522716284"/>
-      <w:bookmarkStart w:id="229" w:name="_Toc522538785"/>
+      <w:bookmarkStart w:id="225" w:name="_Ref521413226"/>
+      <w:bookmarkStart w:id="226" w:name="_Toc522001784"/>
+      <w:bookmarkStart w:id="227" w:name="_Toc522716284"/>
+      <w:bookmarkStart w:id="228" w:name="_Toc522538785"/>
       <w:r>
         <w:lastRenderedPageBreak/>
         <w:t>Appendix C</w:t>
@@ -16582,10 +16328,10 @@
       <w:r>
         <w:t xml:space="preserve"> New Cloud Service or Feature On-boarding 3PAO Attestation Template</w:t>
       </w:r>
+      <w:bookmarkEnd w:id="225"/>
       <w:bookmarkEnd w:id="226"/>
       <w:bookmarkEnd w:id="227"/>
       <w:bookmarkEnd w:id="228"/>
-      <w:bookmarkEnd w:id="229"/>
     </w:p>
     <w:p>
       <w:r>
@@ -16878,9 +16624,44 @@
           <w:sz w:val="20"/>
           <w:szCs w:val="20"/>
         </w:rPr>
-        <w:t>&lt;m/d/</w:t>
-      </w:r>
-      <w:proofErr w:type="spellStart"/>
+        <w:t>&lt;m/d/yyyy&gt;</w:t>
+      </w:r>
+    </w:p>
+    <w:p>
+      <w:pPr>
+        <w:spacing w:after="0"/>
+        <w:rPr>
+          <w:rFonts w:ascii="Times New Roman" w:hAnsi="Times New Roman" w:cs="Times New Roman"/>
+          <w:sz w:val="20"/>
+          <w:szCs w:val="20"/>
+        </w:rPr>
+      </w:pPr>
+    </w:p>
+    <w:p>
+      <w:pPr>
+        <w:spacing w:after="0"/>
+        <w:rPr>
+          <w:rFonts w:ascii="Times New Roman" w:hAnsi="Times New Roman" w:cs="Times New Roman"/>
+          <w:sz w:val="20"/>
+          <w:szCs w:val="20"/>
+        </w:rPr>
+      </w:pPr>
+      <w:r>
+        <w:rPr>
+          <w:rFonts w:ascii="Times New Roman" w:hAnsi="Times New Roman"/>
+          <w:b/>
+          <w:sz w:val="20"/>
+        </w:rPr>
+        <w:t>Subject:</w:t>
+      </w:r>
+      <w:r>
+        <w:rPr>
+          <w:rFonts w:ascii="Times New Roman" w:hAnsi="Times New Roman" w:cs="Times New Roman"/>
+          <w:sz w:val="20"/>
+          <w:szCs w:val="20"/>
+        </w:rPr>
+        <w:t xml:space="preserve">  Attestation Letter for </w:t>
+      </w:r>
       <w:r>
         <w:rPr>
           <w:rFonts w:ascii="Times New Roman" w:hAnsi="Times New Roman" w:cs="Times New Roman"/>
@@ -16888,9 +16669,16 @@
           <w:sz w:val="20"/>
           <w:szCs w:val="20"/>
         </w:rPr>
-        <w:t>yyyy</w:t>
-      </w:r>
-      <w:proofErr w:type="spellEnd"/>
+        <w:t>&lt;CSP&gt;</w:t>
+      </w:r>
+      <w:r>
+        <w:rPr>
+          <w:rFonts w:ascii="Times New Roman" w:hAnsi="Times New Roman" w:cs="Times New Roman"/>
+          <w:sz w:val="20"/>
+          <w:szCs w:val="20"/>
+        </w:rPr>
+        <w:t xml:space="preserve"> </w:t>
+      </w:r>
       <w:r>
         <w:rPr>
           <w:rFonts w:ascii="Times New Roman" w:hAnsi="Times New Roman" w:cs="Times New Roman"/>
@@ -16898,7 +16686,7 @@
           <w:sz w:val="20"/>
           <w:szCs w:val="20"/>
         </w:rPr>
-        <w:t>&gt;</w:t>
+        <w:t>&lt;Service/Feature Name&gt;</w:t>
       </w:r>
     </w:p>
     <w:p>
@@ -16913,46 +16701,24 @@
     </w:p>
     <w:p>
       <w:pPr>
-        <w:spacing w:after="0"/>
+        <w:pStyle w:val="Default"/>
         <w:rPr>
           <w:rFonts w:ascii="Times New Roman" w:hAnsi="Times New Roman" w:cs="Times New Roman"/>
           <w:sz w:val="20"/>
           <w:szCs w:val="20"/>
         </w:rPr>
       </w:pPr>
-      <w:r>
-        <w:rPr>
-          <w:rFonts w:ascii="Times New Roman" w:hAnsi="Times New Roman"/>
-          <w:b/>
-          <w:sz w:val="20"/>
-        </w:rPr>
-        <w:t>Subject:</w:t>
-      </w:r>
-      <w:r>
-        <w:rPr>
-          <w:rFonts w:ascii="Times New Roman" w:hAnsi="Times New Roman" w:cs="Times New Roman"/>
-          <w:sz w:val="20"/>
-          <w:szCs w:val="20"/>
-        </w:rPr>
-        <w:t xml:space="preserve">  Attestation Letter for </w:t>
-      </w:r>
-      <w:r>
+    </w:p>
+    <w:p>
+      <w:pPr>
+        <w:pStyle w:val="Default"/>
         <w:rPr>
           <w:rFonts w:ascii="Times New Roman" w:hAnsi="Times New Roman" w:cs="Times New Roman"/>
           <w:color w:val="0070C0"/>
           <w:sz w:val="20"/>
           <w:szCs w:val="20"/>
         </w:rPr>
-        <w:t>&lt;CSP&gt;</w:t>
-      </w:r>
-      <w:r>
-        <w:rPr>
-          <w:rFonts w:ascii="Times New Roman" w:hAnsi="Times New Roman" w:cs="Times New Roman"/>
-          <w:sz w:val="20"/>
-          <w:szCs w:val="20"/>
-        </w:rPr>
-        <w:t xml:space="preserve"> </w:t>
-      </w:r>
+      </w:pPr>
       <w:r>
         <w:rPr>
           <w:rFonts w:ascii="Times New Roman" w:hAnsi="Times New Roman" w:cs="Times New Roman"/>
@@ -16960,12 +16726,12 @@
           <w:sz w:val="20"/>
           <w:szCs w:val="20"/>
         </w:rPr>
-        <w:t>&lt;Service/Feature Name&gt;</w:t>
+        <w:t>&lt;Salutation&gt;</w:t>
       </w:r>
     </w:p>
     <w:p>
       <w:pPr>
-        <w:spacing w:after="0"/>
+        <w:pStyle w:val="Default"/>
         <w:rPr>
           <w:rFonts w:ascii="Times New Roman" w:hAnsi="Times New Roman" w:cs="Times New Roman"/>
           <w:sz w:val="20"/>
@@ -16975,24 +16741,38 @@
     </w:p>
     <w:p>
       <w:pPr>
-        <w:pStyle w:val="Default"/>
+        <w:spacing w:after="0"/>
         <w:rPr>
           <w:rFonts w:ascii="Times New Roman" w:hAnsi="Times New Roman" w:cs="Times New Roman"/>
           <w:sz w:val="20"/>
           <w:szCs w:val="20"/>
         </w:rPr>
       </w:pPr>
-    </w:p>
-    <w:p>
-      <w:pPr>
-        <w:pStyle w:val="Default"/>
+      <w:r>
+        <w:rPr>
+          <w:rFonts w:ascii="Times New Roman" w:hAnsi="Times New Roman" w:cs="Times New Roman"/>
+          <w:sz w:val="20"/>
+          <w:szCs w:val="20"/>
+        </w:rPr>
+        <w:t xml:space="preserve">This letter is provided as an attestation for the services/features listed below. They have been independently validated by </w:t>
+      </w:r>
+      <w:r>
         <w:rPr>
           <w:rFonts w:ascii="Times New Roman" w:hAnsi="Times New Roman" w:cs="Times New Roman"/>
           <w:color w:val="0070C0"/>
           <w:sz w:val="20"/>
           <w:szCs w:val="20"/>
         </w:rPr>
-      </w:pPr>
+        <w:t>&lt;3PAO&gt;</w:t>
+      </w:r>
+      <w:r>
+        <w:rPr>
+          <w:rFonts w:ascii="Times New Roman" w:hAnsi="Times New Roman" w:cs="Times New Roman"/>
+          <w:sz w:val="20"/>
+          <w:szCs w:val="20"/>
+        </w:rPr>
+        <w:t xml:space="preserve">, a third-party assessment organization (3PAO). The evaluation took place from </w:t>
+      </w:r>
       <w:r>
         <w:rPr>
           <w:rFonts w:ascii="Times New Roman" w:hAnsi="Times New Roman" w:cs="Times New Roman"/>
@@ -17000,35 +16780,15 @@
           <w:sz w:val="20"/>
           <w:szCs w:val="20"/>
         </w:rPr>
-        <w:t>&lt;Salutation&gt;</w:t>
-      </w:r>
-    </w:p>
-    <w:p>
-      <w:pPr>
-        <w:pStyle w:val="Default"/>
+        <w:t>&lt;m/d/yyyy&gt;</w:t>
+      </w:r>
+      <w:r>
         <w:rPr>
           <w:rFonts w:ascii="Times New Roman" w:hAnsi="Times New Roman" w:cs="Times New Roman"/>
           <w:sz w:val="20"/>
           <w:szCs w:val="20"/>
         </w:rPr>
-      </w:pPr>
-    </w:p>
-    <w:p>
-      <w:pPr>
-        <w:spacing w:after="0"/>
-        <w:rPr>
-          <w:rFonts w:ascii="Times New Roman" w:hAnsi="Times New Roman" w:cs="Times New Roman"/>
-          <w:sz w:val="20"/>
-          <w:szCs w:val="20"/>
-        </w:rPr>
-      </w:pPr>
-      <w:r>
-        <w:rPr>
-          <w:rFonts w:ascii="Times New Roman" w:hAnsi="Times New Roman" w:cs="Times New Roman"/>
-          <w:sz w:val="20"/>
-          <w:szCs w:val="20"/>
-        </w:rPr>
-        <w:t xml:space="preserve">This letter is provided as an attestation for the services/features listed below. They have been independently validated by </w:t>
+        <w:t xml:space="preserve"> through </w:t>
       </w:r>
       <w:r>
         <w:rPr>
@@ -17037,81 +16797,7 @@
           <w:sz w:val="20"/>
           <w:szCs w:val="20"/>
         </w:rPr>
-        <w:t>&lt;3PAO&gt;</w:t>
-      </w:r>
-      <w:r>
-        <w:rPr>
-          <w:rFonts w:ascii="Times New Roman" w:hAnsi="Times New Roman" w:cs="Times New Roman"/>
-          <w:sz w:val="20"/>
-          <w:szCs w:val="20"/>
-        </w:rPr>
-        <w:t xml:space="preserve">, a third-party assessment organization (3PAO). The evaluation took place from </w:t>
-      </w:r>
-      <w:r>
-        <w:rPr>
-          <w:rFonts w:ascii="Times New Roman" w:hAnsi="Times New Roman" w:cs="Times New Roman"/>
-          <w:color w:val="0070C0"/>
-          <w:sz w:val="20"/>
-          <w:szCs w:val="20"/>
-        </w:rPr>
-        <w:t>&lt;m/d/</w:t>
-      </w:r>
-      <w:proofErr w:type="spellStart"/>
-      <w:r>
-        <w:rPr>
-          <w:rFonts w:ascii="Times New Roman" w:hAnsi="Times New Roman" w:cs="Times New Roman"/>
-          <w:color w:val="0070C0"/>
-          <w:sz w:val="20"/>
-          <w:szCs w:val="20"/>
-        </w:rPr>
-        <w:t>yyyy</w:t>
-      </w:r>
-      <w:proofErr w:type="spellEnd"/>
-      <w:r>
-        <w:rPr>
-          <w:rFonts w:ascii="Times New Roman" w:hAnsi="Times New Roman" w:cs="Times New Roman"/>
-          <w:color w:val="0070C0"/>
-          <w:sz w:val="20"/>
-          <w:szCs w:val="20"/>
-        </w:rPr>
-        <w:t>&gt;</w:t>
-      </w:r>
-      <w:r>
-        <w:rPr>
-          <w:rFonts w:ascii="Times New Roman" w:hAnsi="Times New Roman" w:cs="Times New Roman"/>
-          <w:sz w:val="20"/>
-          <w:szCs w:val="20"/>
-        </w:rPr>
-        <w:t xml:space="preserve"> through </w:t>
-      </w:r>
-      <w:r>
-        <w:rPr>
-          <w:rFonts w:ascii="Times New Roman" w:hAnsi="Times New Roman" w:cs="Times New Roman"/>
-          <w:color w:val="0070C0"/>
-          <w:sz w:val="20"/>
-          <w:szCs w:val="20"/>
-        </w:rPr>
-        <w:t>&lt;m/d/</w:t>
-      </w:r>
-      <w:proofErr w:type="spellStart"/>
-      <w:r>
-        <w:rPr>
-          <w:rFonts w:ascii="Times New Roman" w:hAnsi="Times New Roman" w:cs="Times New Roman"/>
-          <w:color w:val="0070C0"/>
-          <w:sz w:val="20"/>
-          <w:szCs w:val="20"/>
-        </w:rPr>
-        <w:t>yyyy</w:t>
-      </w:r>
-      <w:proofErr w:type="spellEnd"/>
-      <w:r>
-        <w:rPr>
-          <w:rFonts w:ascii="Times New Roman" w:hAnsi="Times New Roman" w:cs="Times New Roman"/>
-          <w:color w:val="0070C0"/>
-          <w:sz w:val="20"/>
-          <w:szCs w:val="20"/>
-        </w:rPr>
-        <w:t>&gt;</w:t>
+        <w:t>&lt;m/d/yyyy&gt;</w:t>
       </w:r>
       <w:r>
         <w:rPr>
@@ -17544,23 +17230,7 @@
           <w:rFonts w:ascii="Times New Roman" w:hAnsi="Times New Roman"/>
           <w:sz w:val="20"/>
         </w:rPr>
-        <w:t>Continuous Monitoring (</w:t>
-      </w:r>
-      <w:proofErr w:type="spellStart"/>
-      <w:r>
-        <w:rPr>
-          <w:rFonts w:ascii="Times New Roman" w:hAnsi="Times New Roman"/>
-          <w:sz w:val="20"/>
-        </w:rPr>
-        <w:t>ConMon</w:t>
-      </w:r>
-      <w:proofErr w:type="spellEnd"/>
-      <w:r>
-        <w:rPr>
-          <w:rFonts w:ascii="Times New Roman" w:hAnsi="Times New Roman"/>
-          <w:sz w:val="20"/>
-        </w:rPr>
-        <w:t>) activities remain un-affected and compliant as new services or features are onboarded.</w:t>
+        <w:t>Continuous Monitoring (ConMon) activities remain un-affected and compliant as new services or features are onboarded.</w:t>
       </w:r>
     </w:p>
     <w:p>
@@ -17597,27 +17267,7 @@
           <w:sz w:val="20"/>
           <w:szCs w:val="20"/>
         </w:rPr>
-        <w:t>&lt;m/d/</w:t>
-      </w:r>
-      <w:proofErr w:type="spellStart"/>
-      <w:r>
-        <w:rPr>
-          <w:rFonts w:ascii="Times New Roman" w:hAnsi="Times New Roman" w:cs="Times New Roman"/>
-          <w:color w:val="0070C0"/>
-          <w:sz w:val="20"/>
-          <w:szCs w:val="20"/>
-        </w:rPr>
-        <w:t>yyyy</w:t>
-      </w:r>
-      <w:proofErr w:type="spellEnd"/>
-      <w:r>
-        <w:rPr>
-          <w:rFonts w:ascii="Times New Roman" w:hAnsi="Times New Roman" w:cs="Times New Roman"/>
-          <w:color w:val="0070C0"/>
-          <w:sz w:val="20"/>
-          <w:szCs w:val="20"/>
-        </w:rPr>
-        <w:t>&gt;</w:t>
+        <w:t>&lt;m/d/yyyy&gt;</w:t>
       </w:r>
       <w:r>
         <w:rPr>
@@ -17807,33 +17457,15 @@
           <w:sz w:val="20"/>
           <w:szCs w:val="20"/>
         </w:rPr>
-        <w:t xml:space="preserve">services or </w:t>
-      </w:r>
-      <w:proofErr w:type="gramStart"/>
+        <w:t>services or features</w:t>
+      </w:r>
       <w:r>
         <w:rPr>
           <w:rFonts w:ascii="Times New Roman" w:hAnsi="Times New Roman" w:cs="Times New Roman"/>
           <w:sz w:val="20"/>
           <w:szCs w:val="20"/>
         </w:rPr>
-        <w:t>features</w:t>
-      </w:r>
-      <w:r>
-        <w:rPr>
-          <w:rFonts w:ascii="Times New Roman" w:hAnsi="Times New Roman" w:cs="Times New Roman"/>
-          <w:sz w:val="20"/>
-          <w:szCs w:val="20"/>
-        </w:rPr>
-        <w:t>, and</w:t>
-      </w:r>
-      <w:proofErr w:type="gramEnd"/>
-      <w:r>
-        <w:rPr>
-          <w:rFonts w:ascii="Times New Roman" w:hAnsi="Times New Roman" w:cs="Times New Roman"/>
-          <w:sz w:val="20"/>
-          <w:szCs w:val="20"/>
-        </w:rPr>
-        <w:t xml:space="preserve"> allow the 3PAO to request relevant data (e.g., scan information, inventory data, nature of access and authentication, surface exposure, encryption employed, etc.) that needs to be considered for the </w:t>
+        <w:t xml:space="preserve">, and allow the 3PAO to request relevant data (e.g., scan information, inventory data, nature of access and authentication, surface exposure, encryption employed, etc.) that needs to be considered for the </w:t>
       </w:r>
       <w:r>
         <w:rPr>
@@ -18427,27 +18059,7 @@
           <w:sz w:val="20"/>
           <w:szCs w:val="20"/>
         </w:rPr>
-        <w:t>&lt;m/d/</w:t>
-      </w:r>
-      <w:proofErr w:type="spellStart"/>
-      <w:r>
-        <w:rPr>
-          <w:rFonts w:ascii="Times New Roman" w:hAnsi="Times New Roman" w:cs="Times New Roman"/>
-          <w:color w:val="0070C0"/>
-          <w:sz w:val="20"/>
-          <w:szCs w:val="20"/>
-        </w:rPr>
-        <w:t>yyyy</w:t>
-      </w:r>
-      <w:proofErr w:type="spellEnd"/>
-      <w:r>
-        <w:rPr>
-          <w:rFonts w:ascii="Times New Roman" w:hAnsi="Times New Roman" w:cs="Times New Roman"/>
-          <w:color w:val="0070C0"/>
-          <w:sz w:val="20"/>
-          <w:szCs w:val="20"/>
-        </w:rPr>
-        <w:t>&gt;</w:t>
+        <w:t>&lt;m/d/yyyy&gt;</w:t>
       </w:r>
       <w:r>
         <w:rPr>
@@ -18507,27 +18119,7 @@
           <w:sz w:val="20"/>
           <w:szCs w:val="20"/>
         </w:rPr>
-        <w:t>&lt;m/d/</w:t>
-      </w:r>
-      <w:proofErr w:type="spellStart"/>
-      <w:r>
-        <w:rPr>
-          <w:rFonts w:ascii="Times New Roman" w:hAnsi="Times New Roman" w:cs="Times New Roman"/>
-          <w:color w:val="0070C0"/>
-          <w:sz w:val="20"/>
-          <w:szCs w:val="20"/>
-        </w:rPr>
-        <w:t>yyyy</w:t>
-      </w:r>
-      <w:proofErr w:type="spellEnd"/>
-      <w:r>
-        <w:rPr>
-          <w:rFonts w:ascii="Times New Roman" w:hAnsi="Times New Roman" w:cs="Times New Roman"/>
-          <w:color w:val="0070C0"/>
-          <w:sz w:val="20"/>
-          <w:szCs w:val="20"/>
-        </w:rPr>
-        <w:t>&gt;</w:t>
+        <w:t>&lt;m/d/yyyy&gt;</w:t>
       </w:r>
       <w:r>
         <w:rPr>
@@ -19178,10 +18770,10 @@
           <w:numId w:val="0"/>
         </w:numPr>
       </w:pPr>
-      <w:bookmarkStart w:id="230" w:name="_Ref521415955"/>
-      <w:bookmarkStart w:id="231" w:name="_Toc522001785"/>
-      <w:bookmarkStart w:id="232" w:name="_Toc522716285"/>
-      <w:bookmarkStart w:id="233" w:name="_Toc522538786"/>
+      <w:bookmarkStart w:id="229" w:name="_Ref521415955"/>
+      <w:bookmarkStart w:id="230" w:name="_Toc522001785"/>
+      <w:bookmarkStart w:id="231" w:name="_Toc522716285"/>
+      <w:bookmarkStart w:id="232" w:name="_Toc522538786"/>
       <w:r>
         <w:lastRenderedPageBreak/>
         <w:t>Appendix D</w:t>
@@ -19195,10 +18787,10 @@
       <w:r>
         <w:t>CSP Services or Features Status Template</w:t>
       </w:r>
+      <w:bookmarkEnd w:id="229"/>
       <w:bookmarkEnd w:id="230"/>
       <w:bookmarkEnd w:id="231"/>
       <w:bookmarkEnd w:id="232"/>
-      <w:bookmarkEnd w:id="233"/>
     </w:p>
     <w:p>
       <w:r>
@@ -19211,18 +18803,18 @@
         <w:t>within the CSP package.</w:t>
       </w:r>
     </w:p>
-    <w:bookmarkStart w:id="234" w:name="_Toc522001786"/>
-    <w:bookmarkEnd w:id="234"/>
+    <w:bookmarkStart w:id="233" w:name="_Toc522001786"/>
+    <w:bookmarkEnd w:id="233"/>
     <w:p>
       <w:r>
         <w:rPr>
           <w:noProof/>
         </w:rPr>
         <w:object w:dxaOrig="1376" w:dyaOrig="857" w14:anchorId="3F8CC95F">
-          <v:shape id="_x0000_i1028" type="#_x0000_t75" alt="" style="width:71.35pt;height:43.35pt" o:ole="">
+          <v:shape id="_x0000_i1025" type="#_x0000_t75" alt="" style="width:71.4pt;height:43.1pt;mso-width-percent:0;mso-height-percent:0;mso-width-percent:0;mso-height-percent:0" o:ole="">
             <v:imagedata r:id="rId27" o:title=""/>
           </v:shape>
-          <o:OLEObject Type="Embed" ProgID="Excel.Sheet.12" ShapeID="_x0000_i1028" DrawAspect="Icon" ObjectID="_1596958877" r:id="rId28"/>
+          <o:OLEObject Type="Embed" ProgID="Excel.Sheet.12" ShapeID="_x0000_i1025" DrawAspect="Icon" ObjectID="_1674828698" r:id="rId28"/>
         </w:object>
       </w:r>
       <w:r>
@@ -19242,7 +18834,7 @@
 </file>
 
 <file path=word/endnotes.xml><?xml version="1.0" encoding="utf-8"?>
-<w:endnotes xmlns:wpc="http://schemas.microsoft.com/office/word/2010/wordprocessingCanvas" xmlns:cx="http://schemas.microsoft.com/office/drawing/2014/chartex" xmlns:cx1="http://schemas.microsoft.com/office/drawing/2015/9/8/chartex" xmlns:cx2="http://schemas.microsoft.com/office/drawing/2015/10/21/chartex" xmlns:cx3="http://schemas.microsoft.com/office/drawing/2016/5/9/chartex" xmlns:cx4="http://schemas.microsoft.com/office/drawing/2016/5/10/chartex" xmlns:cx5="http://schemas.microsoft.com/office/drawing/2016/5/11/chartex" xmlns:cx6="http://schemas.microsoft.com/office/drawing/2016/5/12/chartex" xmlns:cx7="http://schemas.microsoft.com/office/drawing/2016/5/13/chartex" xmlns:cx8="http://schemas.microsoft.com/office/drawing/2016/5/14/chartex" xmlns:mc="http://schemas.openxmlformats.org/markup-compatibility/2006" xmlns:aink="http://schemas.microsoft.com/office/drawing/2016/ink" xmlns:am3d="http://schemas.microsoft.com/office/drawing/2017/model3d" xmlns:o="urn:schemas-microsoft-com:office:office" xmlns:r="http://schemas.openxmlformats.org/officeDocument/2006/relationships" xmlns:m="http://schemas.openxmlformats.org/officeDocument/2006/math" xmlns:v="urn:schemas-microsoft-com:vml" xmlns:wp14="http://schemas.microsoft.com/office/word/2010/wordprocessingDrawing" xmlns:wp="http://schemas.openxmlformats.org/drawingml/2006/wordprocessingDrawing" xmlns:w10="urn:schemas-microsoft-com:office:word" xmlns:w="http://schemas.openxmlformats.org/wordprocessingml/2006/main" xmlns:w14="http://schemas.microsoft.com/office/word/2010/wordml" xmlns:w15="http://schemas.microsoft.com/office/word/2012/wordml" xmlns:w16cid="http://schemas.microsoft.com/office/word/2016/wordml/cid" xmlns:w16se="http://schemas.microsoft.com/office/word/2015/wordml/symex" xmlns:wpg="http://schemas.microsoft.com/office/word/2010/wordprocessingGroup" xmlns:wpi="http://schemas.microsoft.com/office/word/2010/wordprocessingInk" xmlns:wne="http://schemas.microsoft.com/office/word/2006/wordml" xmlns:wps="http://schemas.microsoft.com/office/word/2010/wordprocessingShape" mc:Ignorable="w14 w15 w16se w16cid wp14">
+<w:endnotes xmlns:wpc="http://schemas.microsoft.com/office/word/2010/wordprocessingCanvas" xmlns:cx="http://schemas.microsoft.com/office/drawing/2014/chartex" xmlns:cx1="http://schemas.microsoft.com/office/drawing/2015/9/8/chartex" xmlns:cx2="http://schemas.microsoft.com/office/drawing/2015/10/21/chartex" xmlns:cx3="http://schemas.microsoft.com/office/drawing/2016/5/9/chartex" xmlns:cx4="http://schemas.microsoft.com/office/drawing/2016/5/10/chartex" xmlns:cx5="http://schemas.microsoft.com/office/drawing/2016/5/11/chartex" xmlns:cx6="http://schemas.microsoft.com/office/drawing/2016/5/12/chartex" xmlns:cx7="http://schemas.microsoft.com/office/drawing/2016/5/13/chartex" xmlns:cx8="http://schemas.microsoft.com/office/drawing/2016/5/14/chartex" xmlns:mc="http://schemas.openxmlformats.org/markup-compatibility/2006" xmlns:aink="http://schemas.microsoft.com/office/drawing/2016/ink" xmlns:am3d="http://schemas.microsoft.com/office/drawing/2017/model3d" xmlns:o="urn:schemas-microsoft-com:office:office" xmlns:r="http://schemas.openxmlformats.org/officeDocument/2006/relationships" xmlns:m="http://schemas.openxmlformats.org/officeDocument/2006/math" xmlns:v="urn:schemas-microsoft-com:vml" xmlns:wp14="http://schemas.microsoft.com/office/word/2010/wordprocessingDrawing" xmlns:wp="http://schemas.openxmlformats.org/drawingml/2006/wordprocessingDrawing" xmlns:w10="urn:schemas-microsoft-com:office:word" xmlns:w="http://schemas.openxmlformats.org/wordprocessingml/2006/main" xmlns:w14="http://schemas.microsoft.com/office/word/2010/wordml" xmlns:w15="http://schemas.microsoft.com/office/word/2012/wordml" xmlns:w16cex="http://schemas.microsoft.com/office/word/2018/wordml/cex" xmlns:w16cid="http://schemas.microsoft.com/office/word/2016/wordml/cid" xmlns:w16="http://schemas.microsoft.com/office/word/2018/wordml" xmlns:w16se="http://schemas.microsoft.com/office/word/2015/wordml/symex" xmlns:wpg="http://schemas.microsoft.com/office/word/2010/wordprocessingGroup" xmlns:wpi="http://schemas.microsoft.com/office/word/2010/wordprocessingInk" xmlns:wne="http://schemas.microsoft.com/office/word/2006/wordml" xmlns:wps="http://schemas.microsoft.com/office/word/2010/wordprocessingShape" mc:Ignorable="w14 w15 w16se w16cid w16 w16cex wp14">
   <w:endnote w:type="separator" w:id="-1">
     <w:p>
       <w:r>
@@ -19278,7 +18870,7 @@
 </file>
 
 <file path=word/footer1.xml><?xml version="1.0" encoding="utf-8"?>
-<w:ftr xmlns:wpc="http://schemas.microsoft.com/office/word/2010/wordprocessingCanvas" xmlns:cx="http://schemas.microsoft.com/office/drawing/2014/chartex" xmlns:cx1="http://schemas.microsoft.com/office/drawing/2015/9/8/chartex" xmlns:cx2="http://schemas.microsoft.com/office/drawing/2015/10/21/chartex" xmlns:cx3="http://schemas.microsoft.com/office/drawing/2016/5/9/chartex" xmlns:cx4="http://schemas.microsoft.com/office/drawing/2016/5/10/chartex" xmlns:cx5="http://schemas.microsoft.com/office/drawing/2016/5/11/chartex" xmlns:cx6="http://schemas.microsoft.com/office/drawing/2016/5/12/chartex" xmlns:cx7="http://schemas.microsoft.com/office/drawing/2016/5/13/chartex" xmlns:cx8="http://schemas.microsoft.com/office/drawing/2016/5/14/chartex" xmlns:mc="http://schemas.openxmlformats.org/markup-compatibility/2006" xmlns:aink="http://schemas.microsoft.com/office/drawing/2016/ink" xmlns:am3d="http://schemas.microsoft.com/office/drawing/2017/model3d" xmlns:o="urn:schemas-microsoft-com:office:office" xmlns:r="http://schemas.openxmlformats.org/officeDocument/2006/relationships" xmlns:m="http://schemas.openxmlformats.org/officeDocument/2006/math" xmlns:v="urn:schemas-microsoft-com:vml" xmlns:wp14="http://schemas.microsoft.com/office/word/2010/wordprocessingDrawing" xmlns:wp="http://schemas.openxmlformats.org/drawingml/2006/wordprocessingDrawing" xmlns:w10="urn:schemas-microsoft-com:office:word" xmlns:w="http://schemas.openxmlformats.org/wordprocessingml/2006/main" xmlns:w14="http://schemas.microsoft.com/office/word/2010/wordml" xmlns:w15="http://schemas.microsoft.com/office/word/2012/wordml" xmlns:w16cid="http://schemas.microsoft.com/office/word/2016/wordml/cid" xmlns:w16se="http://schemas.microsoft.com/office/word/2015/wordml/symex" xmlns:wpg="http://schemas.microsoft.com/office/word/2010/wordprocessingGroup" xmlns:wpi="http://schemas.microsoft.com/office/word/2010/wordprocessingInk" xmlns:wne="http://schemas.microsoft.com/office/word/2006/wordml" xmlns:wps="http://schemas.microsoft.com/office/word/2010/wordprocessingShape" mc:Ignorable="w14 w15 w16se w16cid wp14">
+<w:ftr xmlns:wpc="http://schemas.microsoft.com/office/word/2010/wordprocessingCanvas" xmlns:cx="http://schemas.microsoft.com/office/drawing/2014/chartex" xmlns:cx1="http://schemas.microsoft.com/office/drawing/2015/9/8/chartex" xmlns:cx2="http://schemas.microsoft.com/office/drawing/2015/10/21/chartex" xmlns:cx3="http://schemas.microsoft.com/office/drawing/2016/5/9/chartex" xmlns:cx4="http://schemas.microsoft.com/office/drawing/2016/5/10/chartex" xmlns:cx5="http://schemas.microsoft.com/office/drawing/2016/5/11/chartex" xmlns:cx6="http://schemas.microsoft.com/office/drawing/2016/5/12/chartex" xmlns:cx7="http://schemas.microsoft.com/office/drawing/2016/5/13/chartex" xmlns:cx8="http://schemas.microsoft.com/office/drawing/2016/5/14/chartex" xmlns:mc="http://schemas.openxmlformats.org/markup-compatibility/2006" xmlns:aink="http://schemas.microsoft.com/office/drawing/2016/ink" xmlns:am3d="http://schemas.microsoft.com/office/drawing/2017/model3d" xmlns:o="urn:schemas-microsoft-com:office:office" xmlns:r="http://schemas.openxmlformats.org/officeDocument/2006/relationships" xmlns:m="http://schemas.openxmlformats.org/officeDocument/2006/math" xmlns:v="urn:schemas-microsoft-com:vml" xmlns:wp14="http://schemas.microsoft.com/office/word/2010/wordprocessingDrawing" xmlns:wp="http://schemas.openxmlformats.org/drawingml/2006/wordprocessingDrawing" xmlns:w10="urn:schemas-microsoft-com:office:word" xmlns:w="http://schemas.openxmlformats.org/wordprocessingml/2006/main" xmlns:w14="http://schemas.microsoft.com/office/word/2010/wordml" xmlns:w15="http://schemas.microsoft.com/office/word/2012/wordml" xmlns:w16cex="http://schemas.microsoft.com/office/word/2018/wordml/cex" xmlns:w16cid="http://schemas.microsoft.com/office/word/2016/wordml/cid" xmlns:w16="http://schemas.microsoft.com/office/word/2018/wordml" xmlns:w16se="http://schemas.microsoft.com/office/word/2015/wordml/symex" xmlns:wpg="http://schemas.microsoft.com/office/word/2010/wordprocessingGroup" xmlns:wpi="http://schemas.microsoft.com/office/word/2010/wordprocessingInk" xmlns:wne="http://schemas.microsoft.com/office/word/2006/wordml" xmlns:wps="http://schemas.microsoft.com/office/word/2010/wordprocessingShape" mc:Ignorable="w14 w15 w16se w16cid w16 w16cex wp14">
   <w:p>
     <w:pPr>
       <w:pStyle w:val="Footer"/>
@@ -19440,7 +19032,7 @@
 </file>
 
 <file path=word/footer2.xml><?xml version="1.0" encoding="utf-8"?>
-<w:ftr xmlns:wpc="http://schemas.microsoft.com/office/word/2010/wordprocessingCanvas" xmlns:cx="http://schemas.microsoft.com/office/drawing/2014/chartex" xmlns:cx1="http://schemas.microsoft.com/office/drawing/2015/9/8/chartex" xmlns:cx2="http://schemas.microsoft.com/office/drawing/2015/10/21/chartex" xmlns:cx3="http://schemas.microsoft.com/office/drawing/2016/5/9/chartex" xmlns:cx4="http://schemas.microsoft.com/office/drawing/2016/5/10/chartex" xmlns:cx5="http://schemas.microsoft.com/office/drawing/2016/5/11/chartex" xmlns:cx6="http://schemas.microsoft.com/office/drawing/2016/5/12/chartex" xmlns:cx7="http://schemas.microsoft.com/office/drawing/2016/5/13/chartex" xmlns:cx8="http://schemas.microsoft.com/office/drawing/2016/5/14/chartex" xmlns:mc="http://schemas.openxmlformats.org/markup-compatibility/2006" xmlns:aink="http://schemas.microsoft.com/office/drawing/2016/ink" xmlns:am3d="http://schemas.microsoft.com/office/drawing/2017/model3d" xmlns:o="urn:schemas-microsoft-com:office:office" xmlns:r="http://schemas.openxmlformats.org/officeDocument/2006/relationships" xmlns:m="http://schemas.openxmlformats.org/officeDocument/2006/math" xmlns:v="urn:schemas-microsoft-com:vml" xmlns:wp14="http://schemas.microsoft.com/office/word/2010/wordprocessingDrawing" xmlns:wp="http://schemas.openxmlformats.org/drawingml/2006/wordprocessingDrawing" xmlns:w10="urn:schemas-microsoft-com:office:word" xmlns:w="http://schemas.openxmlformats.org/wordprocessingml/2006/main" xmlns:w14="http://schemas.microsoft.com/office/word/2010/wordml" xmlns:w15="http://schemas.microsoft.com/office/word/2012/wordml" xmlns:w16cid="http://schemas.microsoft.com/office/word/2016/wordml/cid" xmlns:w16se="http://schemas.microsoft.com/office/word/2015/wordml/symex" xmlns:wpg="http://schemas.microsoft.com/office/word/2010/wordprocessingGroup" xmlns:wpi="http://schemas.microsoft.com/office/word/2010/wordprocessingInk" xmlns:wne="http://schemas.microsoft.com/office/word/2006/wordml" xmlns:wps="http://schemas.microsoft.com/office/word/2010/wordprocessingShape" mc:Ignorable="w14 w15 w16se w16cid wp14">
+<w:ftr xmlns:wpc="http://schemas.microsoft.com/office/word/2010/wordprocessingCanvas" xmlns:cx="http://schemas.microsoft.com/office/drawing/2014/chartex" xmlns:cx1="http://schemas.microsoft.com/office/drawing/2015/9/8/chartex" xmlns:cx2="http://schemas.microsoft.com/office/drawing/2015/10/21/chartex" xmlns:cx3="http://schemas.microsoft.com/office/drawing/2016/5/9/chartex" xmlns:cx4="http://schemas.microsoft.com/office/drawing/2016/5/10/chartex" xmlns:cx5="http://schemas.microsoft.com/office/drawing/2016/5/11/chartex" xmlns:cx6="http://schemas.microsoft.com/office/drawing/2016/5/12/chartex" xmlns:cx7="http://schemas.microsoft.com/office/drawing/2016/5/13/chartex" xmlns:cx8="http://schemas.microsoft.com/office/drawing/2016/5/14/chartex" xmlns:mc="http://schemas.openxmlformats.org/markup-compatibility/2006" xmlns:aink="http://schemas.microsoft.com/office/drawing/2016/ink" xmlns:am3d="http://schemas.microsoft.com/office/drawing/2017/model3d" xmlns:o="urn:schemas-microsoft-com:office:office" xmlns:r="http://schemas.openxmlformats.org/officeDocument/2006/relationships" xmlns:m="http://schemas.openxmlformats.org/officeDocument/2006/math" xmlns:v="urn:schemas-microsoft-com:vml" xmlns:wp14="http://schemas.microsoft.com/office/word/2010/wordprocessingDrawing" xmlns:wp="http://schemas.openxmlformats.org/drawingml/2006/wordprocessingDrawing" xmlns:w10="urn:schemas-microsoft-com:office:word" xmlns:w="http://schemas.openxmlformats.org/wordprocessingml/2006/main" xmlns:w14="http://schemas.microsoft.com/office/word/2010/wordml" xmlns:w15="http://schemas.microsoft.com/office/word/2012/wordml" xmlns:w16cex="http://schemas.microsoft.com/office/word/2018/wordml/cex" xmlns:w16cid="http://schemas.microsoft.com/office/word/2016/wordml/cid" xmlns:w16="http://schemas.microsoft.com/office/word/2018/wordml" xmlns:w16se="http://schemas.microsoft.com/office/word/2015/wordml/symex" xmlns:wpg="http://schemas.microsoft.com/office/word/2010/wordprocessingGroup" xmlns:wpi="http://schemas.microsoft.com/office/word/2010/wordprocessingInk" xmlns:wne="http://schemas.microsoft.com/office/word/2006/wordml" xmlns:wps="http://schemas.microsoft.com/office/word/2010/wordprocessingShape" mc:Ignorable="w14 w15 w16se w16cid w16 w16cex wp14">
   <w:p>
     <w:pPr>
       <w:pStyle w:val="Footer"/>
@@ -19602,7 +19194,7 @@
 </file>
 
 <file path=word/footnotes.xml><?xml version="1.0" encoding="utf-8"?>
-<w:footnotes xmlns:wpc="http://schemas.microsoft.com/office/word/2010/wordprocessingCanvas" xmlns:cx="http://schemas.microsoft.com/office/drawing/2014/chartex" xmlns:cx1="http://schemas.microsoft.com/office/drawing/2015/9/8/chartex" xmlns:cx2="http://schemas.microsoft.com/office/drawing/2015/10/21/chartex" xmlns:cx3="http://schemas.microsoft.com/office/drawing/2016/5/9/chartex" xmlns:cx4="http://schemas.microsoft.com/office/drawing/2016/5/10/chartex" xmlns:cx5="http://schemas.microsoft.com/office/drawing/2016/5/11/chartex" xmlns:cx6="http://schemas.microsoft.com/office/drawing/2016/5/12/chartex" xmlns:cx7="http://schemas.microsoft.com/office/drawing/2016/5/13/chartex" xmlns:cx8="http://schemas.microsoft.com/office/drawing/2016/5/14/chartex" xmlns:mc="http://schemas.openxmlformats.org/markup-compatibility/2006" xmlns:aink="http://schemas.microsoft.com/office/drawing/2016/ink" xmlns:am3d="http://schemas.microsoft.com/office/drawing/2017/model3d" xmlns:o="urn:schemas-microsoft-com:office:office" xmlns:r="http://schemas.openxmlformats.org/officeDocument/2006/relationships" xmlns:m="http://schemas.openxmlformats.org/officeDocument/2006/math" xmlns:v="urn:schemas-microsoft-com:vml" xmlns:wp14="http://schemas.microsoft.com/office/word/2010/wordprocessingDrawing" xmlns:wp="http://schemas.openxmlformats.org/drawingml/2006/wordprocessingDrawing" xmlns:w10="urn:schemas-microsoft-com:office:word" xmlns:w="http://schemas.openxmlformats.org/wordprocessingml/2006/main" xmlns:w14="http://schemas.microsoft.com/office/word/2010/wordml" xmlns:w15="http://schemas.microsoft.com/office/word/2012/wordml" xmlns:w16cid="http://schemas.microsoft.com/office/word/2016/wordml/cid" xmlns:w16se="http://schemas.microsoft.com/office/word/2015/wordml/symex" xmlns:wpg="http://schemas.microsoft.com/office/word/2010/wordprocessingGroup" xmlns:wpi="http://schemas.microsoft.com/office/word/2010/wordprocessingInk" xmlns:wne="http://schemas.microsoft.com/office/word/2006/wordml" xmlns:wps="http://schemas.microsoft.com/office/word/2010/wordprocessingShape" mc:Ignorable="w14 w15 w16se w16cid wp14">
+<w:footnotes xmlns:wpc="http://schemas.microsoft.com/office/word/2010/wordprocessingCanvas" xmlns:cx="http://schemas.microsoft.com/office/drawing/2014/chartex" xmlns:cx1="http://schemas.microsoft.com/office/drawing/2015/9/8/chartex" xmlns:cx2="http://schemas.microsoft.com/office/drawing/2015/10/21/chartex" xmlns:cx3="http://schemas.microsoft.com/office/drawing/2016/5/9/chartex" xmlns:cx4="http://schemas.microsoft.com/office/drawing/2016/5/10/chartex" xmlns:cx5="http://schemas.microsoft.com/office/drawing/2016/5/11/chartex" xmlns:cx6="http://schemas.microsoft.com/office/drawing/2016/5/12/chartex" xmlns:cx7="http://schemas.microsoft.com/office/drawing/2016/5/13/chartex" xmlns:cx8="http://schemas.microsoft.com/office/drawing/2016/5/14/chartex" xmlns:mc="http://schemas.openxmlformats.org/markup-compatibility/2006" xmlns:aink="http://schemas.microsoft.com/office/drawing/2016/ink" xmlns:am3d="http://schemas.microsoft.com/office/drawing/2017/model3d" xmlns:o="urn:schemas-microsoft-com:office:office" xmlns:r="http://schemas.openxmlformats.org/officeDocument/2006/relationships" xmlns:m="http://schemas.openxmlformats.org/officeDocument/2006/math" xmlns:v="urn:schemas-microsoft-com:vml" xmlns:wp14="http://schemas.microsoft.com/office/word/2010/wordprocessingDrawing" xmlns:wp="http://schemas.openxmlformats.org/drawingml/2006/wordprocessingDrawing" xmlns:w10="urn:schemas-microsoft-com:office:word" xmlns:w="http://schemas.openxmlformats.org/wordprocessingml/2006/main" xmlns:w14="http://schemas.microsoft.com/office/word/2010/wordml" xmlns:w15="http://schemas.microsoft.com/office/word/2012/wordml" xmlns:w16cex="http://schemas.microsoft.com/office/word/2018/wordml/cex" xmlns:w16cid="http://schemas.microsoft.com/office/word/2016/wordml/cid" xmlns:w16="http://schemas.microsoft.com/office/word/2018/wordml" xmlns:w16se="http://schemas.microsoft.com/office/word/2015/wordml/symex" xmlns:wpg="http://schemas.microsoft.com/office/word/2010/wordprocessingGroup" xmlns:wpi="http://schemas.microsoft.com/office/word/2010/wordprocessingInk" xmlns:wne="http://schemas.microsoft.com/office/word/2006/wordml" xmlns:wps="http://schemas.microsoft.com/office/word/2010/wordprocessingShape" mc:Ignorable="w14 w15 w16se w16cid w16 w16cex wp14">
   <w:footnote w:type="separator" w:id="-1">
     <w:p>
       <w:r>
@@ -19697,21 +19289,12 @@
         </w:rPr>
         <w:t>, Revision 1, Guide for Applying the Risk Management Framework to Federal Information Systems: A Security Life Cycle Approach</w:t>
       </w:r>
-      <w:proofErr w:type="gramStart"/>
       <w:r>
         <w:rPr>
           <w:sz w:val="18"/>
           <w:szCs w:val="18"/>
         </w:rPr>
-        <w:t>) ,</w:t>
-      </w:r>
-      <w:proofErr w:type="gramEnd"/>
-      <w:r>
-        <w:rPr>
-          <w:sz w:val="18"/>
-          <w:szCs w:val="18"/>
-        </w:rPr>
-        <w:t xml:space="preserve"> Appendix F, Section F.6, Page F-8</w:t>
+        <w:t>) , Appendix F, Section F.6, Page F-8</w:t>
       </w:r>
     </w:p>
   </w:footnote>
@@ -19719,7 +19302,7 @@
 </file>
 
 <file path=word/header1.xml><?xml version="1.0" encoding="utf-8"?>
-<w:hdr xmlns:wpc="http://schemas.microsoft.com/office/word/2010/wordprocessingCanvas" xmlns:cx="http://schemas.microsoft.com/office/drawing/2014/chartex" xmlns:cx1="http://schemas.microsoft.com/office/drawing/2015/9/8/chartex" xmlns:cx2="http://schemas.microsoft.com/office/drawing/2015/10/21/chartex" xmlns:cx3="http://schemas.microsoft.com/office/drawing/2016/5/9/chartex" xmlns:cx4="http://schemas.microsoft.com/office/drawing/2016/5/10/chartex" xmlns:cx5="http://schemas.microsoft.com/office/drawing/2016/5/11/chartex" xmlns:cx6="http://schemas.microsoft.com/office/drawing/2016/5/12/chartex" xmlns:cx7="http://schemas.microsoft.com/office/drawing/2016/5/13/chartex" xmlns:cx8="http://schemas.microsoft.com/office/drawing/2016/5/14/chartex" xmlns:mc="http://schemas.openxmlformats.org/markup-compatibility/2006" xmlns:aink="http://schemas.microsoft.com/office/drawing/2016/ink" xmlns:am3d="http://schemas.microsoft.com/office/drawing/2017/model3d" xmlns:o="urn:schemas-microsoft-com:office:office" xmlns:r="http://schemas.openxmlformats.org/officeDocument/2006/relationships" xmlns:m="http://schemas.openxmlformats.org/officeDocument/2006/math" xmlns:v="urn:schemas-microsoft-com:vml" xmlns:wp14="http://schemas.microsoft.com/office/word/2010/wordprocessingDrawing" xmlns:wp="http://schemas.openxmlformats.org/drawingml/2006/wordprocessingDrawing" xmlns:w10="urn:schemas-microsoft-com:office:word" xmlns:w="http://schemas.openxmlformats.org/wordprocessingml/2006/main" xmlns:w14="http://schemas.microsoft.com/office/word/2010/wordml" xmlns:w15="http://schemas.microsoft.com/office/word/2012/wordml" xmlns:w16cid="http://schemas.microsoft.com/office/word/2016/wordml/cid" xmlns:w16se="http://schemas.microsoft.com/office/word/2015/wordml/symex" xmlns:wpg="http://schemas.microsoft.com/office/word/2010/wordprocessingGroup" xmlns:wpi="http://schemas.microsoft.com/office/word/2010/wordprocessingInk" xmlns:wne="http://schemas.microsoft.com/office/word/2006/wordml" xmlns:wps="http://schemas.microsoft.com/office/word/2010/wordprocessingShape" mc:Ignorable="w14 w15 w16se w16cid wp14">
+<w:hdr xmlns:wpc="http://schemas.microsoft.com/office/word/2010/wordprocessingCanvas" xmlns:cx="http://schemas.microsoft.com/office/drawing/2014/chartex" xmlns:cx1="http://schemas.microsoft.com/office/drawing/2015/9/8/chartex" xmlns:cx2="http://schemas.microsoft.com/office/drawing/2015/10/21/chartex" xmlns:cx3="http://schemas.microsoft.com/office/drawing/2016/5/9/chartex" xmlns:cx4="http://schemas.microsoft.com/office/drawing/2016/5/10/chartex" xmlns:cx5="http://schemas.microsoft.com/office/drawing/2016/5/11/chartex" xmlns:cx6="http://schemas.microsoft.com/office/drawing/2016/5/12/chartex" xmlns:cx7="http://schemas.microsoft.com/office/drawing/2016/5/13/chartex" xmlns:cx8="http://schemas.microsoft.com/office/drawing/2016/5/14/chartex" xmlns:mc="http://schemas.openxmlformats.org/markup-compatibility/2006" xmlns:aink="http://schemas.microsoft.com/office/drawing/2016/ink" xmlns:am3d="http://schemas.microsoft.com/office/drawing/2017/model3d" xmlns:o="urn:schemas-microsoft-com:office:office" xmlns:r="http://schemas.openxmlformats.org/officeDocument/2006/relationships" xmlns:m="http://schemas.openxmlformats.org/officeDocument/2006/math" xmlns:v="urn:schemas-microsoft-com:vml" xmlns:wp14="http://schemas.microsoft.com/office/word/2010/wordprocessingDrawing" xmlns:wp="http://schemas.openxmlformats.org/drawingml/2006/wordprocessingDrawing" xmlns:w10="urn:schemas-microsoft-com:office:word" xmlns:w="http://schemas.openxmlformats.org/wordprocessingml/2006/main" xmlns:w14="http://schemas.microsoft.com/office/word/2010/wordml" xmlns:w15="http://schemas.microsoft.com/office/word/2012/wordml" xmlns:w16cex="http://schemas.microsoft.com/office/word/2018/wordml/cex" xmlns:w16cid="http://schemas.microsoft.com/office/word/2016/wordml/cid" xmlns:w16="http://schemas.microsoft.com/office/word/2018/wordml" xmlns:w16se="http://schemas.microsoft.com/office/word/2015/wordml/symex" xmlns:wpg="http://schemas.microsoft.com/office/word/2010/wordprocessingGroup" xmlns:wpi="http://schemas.microsoft.com/office/word/2010/wordprocessingInk" xmlns:wne="http://schemas.microsoft.com/office/word/2006/wordml" xmlns:wps="http://schemas.microsoft.com/office/word/2010/wordprocessingShape" mc:Ignorable="w14 w15 w16se w16cid w16 w16cex wp14">
   <w:p>
     <w:pPr>
       <w:pStyle w:val="Header"/>
@@ -19738,7 +19321,7 @@
 </file>
 
 <file path=word/header2.xml><?xml version="1.0" encoding="utf-8"?>
-<w:hdr xmlns:wpc="http://schemas.microsoft.com/office/word/2010/wordprocessingCanvas" xmlns:cx="http://schemas.microsoft.com/office/drawing/2014/chartex" xmlns:cx1="http://schemas.microsoft.com/office/drawing/2015/9/8/chartex" xmlns:cx2="http://schemas.microsoft.com/office/drawing/2015/10/21/chartex" xmlns:cx3="http://schemas.microsoft.com/office/drawing/2016/5/9/chartex" xmlns:cx4="http://schemas.microsoft.com/office/drawing/2016/5/10/chartex" xmlns:cx5="http://schemas.microsoft.com/office/drawing/2016/5/11/chartex" xmlns:cx6="http://schemas.microsoft.com/office/drawing/2016/5/12/chartex" xmlns:cx7="http://schemas.microsoft.com/office/drawing/2016/5/13/chartex" xmlns:cx8="http://schemas.microsoft.com/office/drawing/2016/5/14/chartex" xmlns:mc="http://schemas.openxmlformats.org/markup-compatibility/2006" xmlns:aink="http://schemas.microsoft.com/office/drawing/2016/ink" xmlns:am3d="http://schemas.microsoft.com/office/drawing/2017/model3d" xmlns:o="urn:schemas-microsoft-com:office:office" xmlns:r="http://schemas.openxmlformats.org/officeDocument/2006/relationships" xmlns:m="http://schemas.openxmlformats.org/officeDocument/2006/math" xmlns:v="urn:schemas-microsoft-com:vml" xmlns:wp14="http://schemas.microsoft.com/office/word/2010/wordprocessingDrawing" xmlns:wp="http://schemas.openxmlformats.org/drawingml/2006/wordprocessingDrawing" xmlns:w10="urn:schemas-microsoft-com:office:word" xmlns:w="http://schemas.openxmlformats.org/wordprocessingml/2006/main" xmlns:w14="http://schemas.microsoft.com/office/word/2010/wordml" xmlns:w15="http://schemas.microsoft.com/office/word/2012/wordml" xmlns:w16cid="http://schemas.microsoft.com/office/word/2016/wordml/cid" xmlns:w16se="http://schemas.microsoft.com/office/word/2015/wordml/symex" xmlns:wpg="http://schemas.microsoft.com/office/word/2010/wordprocessingGroup" xmlns:wpi="http://schemas.microsoft.com/office/word/2010/wordprocessingInk" xmlns:wne="http://schemas.microsoft.com/office/word/2006/wordml" xmlns:wps="http://schemas.microsoft.com/office/word/2010/wordprocessingShape" mc:Ignorable="w14 w15 w16se w16cid wp14">
+<w:hdr xmlns:wpc="http://schemas.microsoft.com/office/word/2010/wordprocessingCanvas" xmlns:cx="http://schemas.microsoft.com/office/drawing/2014/chartex" xmlns:cx1="http://schemas.microsoft.com/office/drawing/2015/9/8/chartex" xmlns:cx2="http://schemas.microsoft.com/office/drawing/2015/10/21/chartex" xmlns:cx3="http://schemas.microsoft.com/office/drawing/2016/5/9/chartex" xmlns:cx4="http://schemas.microsoft.com/office/drawing/2016/5/10/chartex" xmlns:cx5="http://schemas.microsoft.com/office/drawing/2016/5/11/chartex" xmlns:cx6="http://schemas.microsoft.com/office/drawing/2016/5/12/chartex" xmlns:cx7="http://schemas.microsoft.com/office/drawing/2016/5/13/chartex" xmlns:cx8="http://schemas.microsoft.com/office/drawing/2016/5/14/chartex" xmlns:mc="http://schemas.openxmlformats.org/markup-compatibility/2006" xmlns:aink="http://schemas.microsoft.com/office/drawing/2016/ink" xmlns:am3d="http://schemas.microsoft.com/office/drawing/2017/model3d" xmlns:o="urn:schemas-microsoft-com:office:office" xmlns:r="http://schemas.openxmlformats.org/officeDocument/2006/relationships" xmlns:m="http://schemas.openxmlformats.org/officeDocument/2006/math" xmlns:v="urn:schemas-microsoft-com:vml" xmlns:wp14="http://schemas.microsoft.com/office/word/2010/wordprocessingDrawing" xmlns:wp="http://schemas.openxmlformats.org/drawingml/2006/wordprocessingDrawing" xmlns:w10="urn:schemas-microsoft-com:office:word" xmlns:w="http://schemas.openxmlformats.org/wordprocessingml/2006/main" xmlns:w14="http://schemas.microsoft.com/office/word/2010/wordml" xmlns:w15="http://schemas.microsoft.com/office/word/2012/wordml" xmlns:w16cex="http://schemas.microsoft.com/office/word/2018/wordml/cex" xmlns:w16cid="http://schemas.microsoft.com/office/word/2016/wordml/cid" xmlns:w16="http://schemas.microsoft.com/office/word/2018/wordml" xmlns:w16se="http://schemas.microsoft.com/office/word/2015/wordml/symex" xmlns:wpg="http://schemas.microsoft.com/office/word/2010/wordprocessingGroup" xmlns:wpi="http://schemas.microsoft.com/office/word/2010/wordprocessingInk" xmlns:wne="http://schemas.microsoft.com/office/word/2006/wordml" xmlns:wps="http://schemas.microsoft.com/office/word/2010/wordprocessingShape" mc:Ignorable="w14 w15 w16se w16cid w16 w16cex wp14">
   <w:p>
     <w:pPr>
       <w:pStyle w:val="Header"/>
@@ -19949,7 +19532,7 @@
 </file>
 
 <file path=word/header3.xml><?xml version="1.0" encoding="utf-8"?>
-<w:hdr xmlns:wpc="http://schemas.microsoft.com/office/word/2010/wordprocessingCanvas" xmlns:cx="http://schemas.microsoft.com/office/drawing/2014/chartex" xmlns:cx1="http://schemas.microsoft.com/office/drawing/2015/9/8/chartex" xmlns:cx2="http://schemas.microsoft.com/office/drawing/2015/10/21/chartex" xmlns:cx3="http://schemas.microsoft.com/office/drawing/2016/5/9/chartex" xmlns:cx4="http://schemas.microsoft.com/office/drawing/2016/5/10/chartex" xmlns:cx5="http://schemas.microsoft.com/office/drawing/2016/5/11/chartex" xmlns:cx6="http://schemas.microsoft.com/office/drawing/2016/5/12/chartex" xmlns:cx7="http://schemas.microsoft.com/office/drawing/2016/5/13/chartex" xmlns:cx8="http://schemas.microsoft.com/office/drawing/2016/5/14/chartex" xmlns:mc="http://schemas.openxmlformats.org/markup-compatibility/2006" xmlns:aink="http://schemas.microsoft.com/office/drawing/2016/ink" xmlns:am3d="http://schemas.microsoft.com/office/drawing/2017/model3d" xmlns:o="urn:schemas-microsoft-com:office:office" xmlns:r="http://schemas.openxmlformats.org/officeDocument/2006/relationships" xmlns:m="http://schemas.openxmlformats.org/officeDocument/2006/math" xmlns:v="urn:schemas-microsoft-com:vml" xmlns:wp14="http://schemas.microsoft.com/office/word/2010/wordprocessingDrawing" xmlns:wp="http://schemas.openxmlformats.org/drawingml/2006/wordprocessingDrawing" xmlns:w10="urn:schemas-microsoft-com:office:word" xmlns:w="http://schemas.openxmlformats.org/wordprocessingml/2006/main" xmlns:w14="http://schemas.microsoft.com/office/word/2010/wordml" xmlns:w15="http://schemas.microsoft.com/office/word/2012/wordml" xmlns:w16cid="http://schemas.microsoft.com/office/word/2016/wordml/cid" xmlns:w16se="http://schemas.microsoft.com/office/word/2015/wordml/symex" xmlns:wpg="http://schemas.microsoft.com/office/word/2010/wordprocessingGroup" xmlns:wpi="http://schemas.microsoft.com/office/word/2010/wordprocessingInk" xmlns:wne="http://schemas.microsoft.com/office/word/2006/wordml" xmlns:wps="http://schemas.microsoft.com/office/word/2010/wordprocessingShape" mc:Ignorable="w14 w15 w16se w16cid wp14">
+<w:hdr xmlns:wpc="http://schemas.microsoft.com/office/word/2010/wordprocessingCanvas" xmlns:cx="http://schemas.microsoft.com/office/drawing/2014/chartex" xmlns:cx1="http://schemas.microsoft.com/office/drawing/2015/9/8/chartex" xmlns:cx2="http://schemas.microsoft.com/office/drawing/2015/10/21/chartex" xmlns:cx3="http://schemas.microsoft.com/office/drawing/2016/5/9/chartex" xmlns:cx4="http://schemas.microsoft.com/office/drawing/2016/5/10/chartex" xmlns:cx5="http://schemas.microsoft.com/office/drawing/2016/5/11/chartex" xmlns:cx6="http://schemas.microsoft.com/office/drawing/2016/5/12/chartex" xmlns:cx7="http://schemas.microsoft.com/office/drawing/2016/5/13/chartex" xmlns:cx8="http://schemas.microsoft.com/office/drawing/2016/5/14/chartex" xmlns:mc="http://schemas.openxmlformats.org/markup-compatibility/2006" xmlns:aink="http://schemas.microsoft.com/office/drawing/2016/ink" xmlns:am3d="http://schemas.microsoft.com/office/drawing/2017/model3d" xmlns:o="urn:schemas-microsoft-com:office:office" xmlns:r="http://schemas.openxmlformats.org/officeDocument/2006/relationships" xmlns:m="http://schemas.openxmlformats.org/officeDocument/2006/math" xmlns:v="urn:schemas-microsoft-com:vml" xmlns:wp14="http://schemas.microsoft.com/office/word/2010/wordprocessingDrawing" xmlns:wp="http://schemas.openxmlformats.org/drawingml/2006/wordprocessingDrawing" xmlns:w10="urn:schemas-microsoft-com:office:word" xmlns:w="http://schemas.openxmlformats.org/wordprocessingml/2006/main" xmlns:w14="http://schemas.microsoft.com/office/word/2010/wordml" xmlns:w15="http://schemas.microsoft.com/office/word/2012/wordml" xmlns:w16cex="http://schemas.microsoft.com/office/word/2018/wordml/cex" xmlns:w16cid="http://schemas.microsoft.com/office/word/2016/wordml/cid" xmlns:w16="http://schemas.microsoft.com/office/word/2018/wordml" xmlns:w16se="http://schemas.microsoft.com/office/word/2015/wordml/symex" xmlns:wpg="http://schemas.microsoft.com/office/word/2010/wordprocessingGroup" xmlns:wpi="http://schemas.microsoft.com/office/word/2010/wordprocessingInk" xmlns:wne="http://schemas.microsoft.com/office/word/2006/wordml" xmlns:wps="http://schemas.microsoft.com/office/word/2010/wordprocessingShape" mc:Ignorable="w14 w15 w16se w16cid w16 w16cex wp14">
   <w:p>
     <w:pPr>
       <w:pStyle w:val="Header"/>
@@ -20160,7 +19743,7 @@
 </file>
 
 <file path=word/numbering.xml><?xml version="1.0" encoding="utf-8"?>
-<w:numbering xmlns:wpc="http://schemas.microsoft.com/office/word/2010/wordprocessingCanvas" xmlns:cx="http://schemas.microsoft.com/office/drawing/2014/chartex" xmlns:cx1="http://schemas.microsoft.com/office/drawing/2015/9/8/chartex" xmlns:cx2="http://schemas.microsoft.com/office/drawing/2015/10/21/chartex" xmlns:cx3="http://schemas.microsoft.com/office/drawing/2016/5/9/chartex" xmlns:cx4="http://schemas.microsoft.com/office/drawing/2016/5/10/chartex" xmlns:cx5="http://schemas.microsoft.com/office/drawing/2016/5/11/chartex" xmlns:cx6="http://schemas.microsoft.com/office/drawing/2016/5/12/chartex" xmlns:cx7="http://schemas.microsoft.com/office/drawing/2016/5/13/chartex" xmlns:cx8="http://schemas.microsoft.com/office/drawing/2016/5/14/chartex" xmlns:mc="http://schemas.openxmlformats.org/markup-compatibility/2006" xmlns:aink="http://schemas.microsoft.com/office/drawing/2016/ink" xmlns:am3d="http://schemas.microsoft.com/office/drawing/2017/model3d" xmlns:o="urn:schemas-microsoft-com:office:office" xmlns:r="http://schemas.openxmlformats.org/officeDocument/2006/relationships" xmlns:m="http://schemas.openxmlformats.org/officeDocument/2006/math" xmlns:v="urn:schemas-microsoft-com:vml" xmlns:wp14="http://schemas.microsoft.com/office/word/2010/wordprocessingDrawing" xmlns:wp="http://schemas.openxmlformats.org/drawingml/2006/wordprocessingDrawing" xmlns:w10="urn:schemas-microsoft-com:office:word" xmlns:w="http://schemas.openxmlformats.org/wordprocessingml/2006/main" xmlns:w14="http://schemas.microsoft.com/office/word/2010/wordml" xmlns:w15="http://schemas.microsoft.com/office/word/2012/wordml" xmlns:w16cid="http://schemas.microsoft.com/office/word/2016/wordml/cid" xmlns:w16se="http://schemas.microsoft.com/office/word/2015/wordml/symex" xmlns:wpg="http://schemas.microsoft.com/office/word/2010/wordprocessingGroup" xmlns:wpi="http://schemas.microsoft.com/office/word/2010/wordprocessingInk" xmlns:wne="http://schemas.microsoft.com/office/word/2006/wordml" xmlns:wps="http://schemas.microsoft.com/office/word/2010/wordprocessingShape" mc:Ignorable="w14 w15 w16se w16cid wp14">
+<w:numbering xmlns:wpc="http://schemas.microsoft.com/office/word/2010/wordprocessingCanvas" xmlns:cx="http://schemas.microsoft.com/office/drawing/2014/chartex" xmlns:cx1="http://schemas.microsoft.com/office/drawing/2015/9/8/chartex" xmlns:cx2="http://schemas.microsoft.com/office/drawing/2015/10/21/chartex" xmlns:cx3="http://schemas.microsoft.com/office/drawing/2016/5/9/chartex" xmlns:cx4="http://schemas.microsoft.com/office/drawing/2016/5/10/chartex" xmlns:cx5="http://schemas.microsoft.com/office/drawing/2016/5/11/chartex" xmlns:cx6="http://schemas.microsoft.com/office/drawing/2016/5/12/chartex" xmlns:cx7="http://schemas.microsoft.com/office/drawing/2016/5/13/chartex" xmlns:cx8="http://schemas.microsoft.com/office/drawing/2016/5/14/chartex" xmlns:mc="http://schemas.openxmlformats.org/markup-compatibility/2006" xmlns:aink="http://schemas.microsoft.com/office/drawing/2016/ink" xmlns:am3d="http://schemas.microsoft.com/office/drawing/2017/model3d" xmlns:o="urn:schemas-microsoft-com:office:office" xmlns:r="http://schemas.openxmlformats.org/officeDocument/2006/relationships" xmlns:m="http://schemas.openxmlformats.org/officeDocument/2006/math" xmlns:v="urn:schemas-microsoft-com:vml" xmlns:wp14="http://schemas.microsoft.com/office/word/2010/wordprocessingDrawing" xmlns:wp="http://schemas.openxmlformats.org/drawingml/2006/wordprocessingDrawing" xmlns:w10="urn:schemas-microsoft-com:office:word" xmlns:w="http://schemas.openxmlformats.org/wordprocessingml/2006/main" xmlns:w14="http://schemas.microsoft.com/office/word/2010/wordml" xmlns:w15="http://schemas.microsoft.com/office/word/2012/wordml" xmlns:w16cex="http://schemas.microsoft.com/office/word/2018/wordml/cex" xmlns:w16cid="http://schemas.microsoft.com/office/word/2016/wordml/cid" xmlns:w16="http://schemas.microsoft.com/office/word/2018/wordml" xmlns:w16se="http://schemas.microsoft.com/office/word/2015/wordml/symex" xmlns:wpg="http://schemas.microsoft.com/office/word/2010/wordprocessingGroup" xmlns:wpi="http://schemas.microsoft.com/office/word/2010/wordprocessingInk" xmlns:wne="http://schemas.microsoft.com/office/word/2006/wordml" xmlns:wps="http://schemas.microsoft.com/office/word/2010/wordprocessingShape" mc:Ignorable="w14 w15 w16se w16cid w16 w16cex wp14">
   <w:abstractNum w:abstractNumId="0" w15:restartNumberingAfterBreak="0">
     <w:nsid w:val="00892B6C"/>
     <w:multiLevelType w:val="hybridMultilevel"/>
@@ -22260,22 +21843,7 @@
   </w:num>
   <w:num w:numId="5">
     <w:abstractNumId w:val="8"/>
-    <w:lvlOverride w:ilvl="1">
-      <w:lvl w:ilvl="1">
-        <w:start w:val="1"/>
-        <w:numFmt w:val="decimal"/>
-        <w:pStyle w:val="Heading2"/>
-        <w:lvlText w:val="%1.%2."/>
-        <w:lvlJc w:val="left"/>
-        <w:pPr>
-          <w:ind w:left="576" w:hanging="576"/>
-        </w:pPr>
-        <w:rPr>
-          <w:rFonts w:hint="default"/>
-          <w:color w:val="646564" w:themeColor="text1" w:themeTint="BF"/>
-        </w:rPr>
-      </w:lvl>
-    </w:lvlOverride>
+    <w:lvlOverride w:ilvl="0"/>
   </w:num>
   <w:num w:numId="6">
     <w:abstractNumId w:val="3"/>
@@ -22357,7 +21925,7 @@
 </file>
 
 <file path=word/styles.xml><?xml version="1.0" encoding="utf-8"?>
-<w:styles xmlns:mc="http://schemas.openxmlformats.org/markup-compatibility/2006" xmlns:r="http://schemas.openxmlformats.org/officeDocument/2006/relationships" xmlns:w="http://schemas.openxmlformats.org/wordprocessingml/2006/main" xmlns:w14="http://schemas.microsoft.com/office/word/2010/wordml" xmlns:w15="http://schemas.microsoft.com/office/word/2012/wordml" xmlns:w16cid="http://schemas.microsoft.com/office/word/2016/wordml/cid" xmlns:w16se="http://schemas.microsoft.com/office/word/2015/wordml/symex" mc:Ignorable="w14 w15 w16se w16cid">
+<w:styles xmlns:mc="http://schemas.openxmlformats.org/markup-compatibility/2006" xmlns:r="http://schemas.openxmlformats.org/officeDocument/2006/relationships" xmlns:w="http://schemas.openxmlformats.org/wordprocessingml/2006/main" xmlns:w14="http://schemas.microsoft.com/office/word/2010/wordml" xmlns:w15="http://schemas.microsoft.com/office/word/2012/wordml" xmlns:w16cex="http://schemas.microsoft.com/office/word/2018/wordml/cex" xmlns:w16cid="http://schemas.microsoft.com/office/word/2016/wordml/cid" xmlns:w16="http://schemas.microsoft.com/office/word/2018/wordml" xmlns:w16se="http://schemas.microsoft.com/office/word/2015/wordml/symex" mc:Ignorable="w14 w15 w16se w16cid w16 w16cex">
   <w:docDefaults>
     <w:rPrDefault>
       <w:rPr>
@@ -22369,7 +21937,7 @@
     </w:rPrDefault>
     <w:pPrDefault/>
   </w:docDefaults>
-  <w:latentStyles w:defLockedState="0" w:defUIPriority="99" w:defSemiHidden="0" w:defUnhideWhenUsed="0" w:defQFormat="0" w:count="375">
+  <w:latentStyles w:defLockedState="0" w:defUIPriority="99" w:defSemiHidden="0" w:defUnhideWhenUsed="0" w:defQFormat="0" w:count="376">
     <w:lsdException w:name="Normal" w:uiPriority="0" w:qFormat="1"/>
     <w:lsdException w:name="heading 1" w:uiPriority="9" w:qFormat="1"/>
     <w:lsdException w:name="heading 2" w:semiHidden="1" w:uiPriority="9" w:unhideWhenUsed="1" w:qFormat="1"/>
@@ -22475,7 +22043,6 @@
     <w:lsdException w:name="HTML Sample" w:semiHidden="1" w:unhideWhenUsed="1"/>
     <w:lsdException w:name="HTML Typewriter" w:semiHidden="1" w:unhideWhenUsed="1"/>
     <w:lsdException w:name="HTML Variable" w:semiHidden="1" w:unhideWhenUsed="1"/>
-    <w:lsdException w:name="Normal Table" w:semiHidden="1" w:unhideWhenUsed="1"/>
     <w:lsdException w:name="annotation subject" w:semiHidden="1" w:unhideWhenUsed="1"/>
     <w:lsdException w:name="No List" w:semiHidden="1" w:unhideWhenUsed="1"/>
     <w:lsdException w:name="Outline List 1" w:semiHidden="1" w:unhideWhenUsed="1"/>
@@ -22522,10 +22089,8 @@
     <w:lsdException w:name="Table Subtle 2" w:semiHidden="1" w:unhideWhenUsed="1"/>
     <w:lsdException w:name="Table Web 1" w:semiHidden="1" w:unhideWhenUsed="1"/>
     <w:lsdException w:name="Table Web 2" w:semiHidden="1" w:unhideWhenUsed="1"/>
-    <w:lsdException w:name="Table Web 3" w:semiHidden="1" w:unhideWhenUsed="1"/>
     <w:lsdException w:name="Balloon Text" w:semiHidden="1" w:unhideWhenUsed="1"/>
     <w:lsdException w:name="Table Grid" w:uiPriority="59"/>
-    <w:lsdException w:name="Table Theme" w:semiHidden="1" w:unhideWhenUsed="1"/>
     <w:lsdException w:name="Placeholder Text" w:semiHidden="1"/>
     <w:lsdException w:name="No Spacing" w:uiPriority="1" w:qFormat="1"/>
     <w:lsdException w:name="Light Shading" w:uiPriority="60"/>
@@ -22745,6 +22310,7 @@
     <w:lsdException w:name="Smart Hyperlink" w:semiHidden="1" w:unhideWhenUsed="1"/>
     <w:lsdException w:name="Hashtag" w:semiHidden="1" w:unhideWhenUsed="1"/>
     <w:lsdException w:name="Unresolved Mention" w:semiHidden="1" w:unhideWhenUsed="1"/>
+    <w:lsdException w:name="Smart Link" w:semiHidden="1" w:unhideWhenUsed="1"/>
   </w:latentStyles>
   <w:style w:type="paragraph" w:default="1" w:styleId="Normal">
     <w:name w:val="Normal"/>

</xml_diff>